<commit_message>
Clean + correction bug  @Sylvain
</commit_message>
<xml_diff>
--- a/docs/rendu/rendu_bourakkadi_lapeyrade_olivier_v3.docx
+++ b/docs/rendu/rendu_bourakkadi_lapeyrade_olivier_v3.docx
@@ -100,6 +100,7 @@
                                 <w:dataBinding w:prefixMappings="xmlns:ns0='http://purl.org/dc/elements/1.1/' xmlns:ns1='http://schemas.openxmlformats.org/package/2006/metadata/core-properties' " w:xpath="/ns1:coreProperties[1]/ns0:title[1]" w:storeItemID="{6C3C8BC8-F283-45AE-878A-BAB7291924A1}"/>
                                 <w:text w:multiLine="1"/>
                               </w:sdtPr>
+                              <w:sdtEndPr/>
                               <w:sdtContent>
                                 <w:r>
                                   <w:rPr>
@@ -127,6 +128,7 @@
                               <w:dataBinding w:prefixMappings="xmlns:ns0='http://purl.org/dc/elements/1.1/' xmlns:ns1='http://schemas.openxmlformats.org/package/2006/metadata/core-properties' " w:xpath="/ns1:coreProperties[1]/ns0:subject[1]" w:storeItemID="{6C3C8BC8-F283-45AE-878A-BAB7291924A1}"/>
                               <w:text/>
                             </w:sdtPr>
+                            <w:sdtEndPr/>
                             <w:sdtContent>
                               <w:p>
                                 <w:pPr>
@@ -205,6 +207,7 @@
                           <w:dataBinding w:prefixMappings="xmlns:ns0='http://purl.org/dc/elements/1.1/' xmlns:ns1='http://schemas.openxmlformats.org/package/2006/metadata/core-properties' " w:xpath="/ns1:coreProperties[1]/ns0:title[1]" w:storeItemID="{6C3C8BC8-F283-45AE-878A-BAB7291924A1}"/>
                           <w:text w:multiLine="1"/>
                         </w:sdtPr>
+                        <w:sdtEndPr/>
                         <w:sdtContent>
                           <w:r>
                             <w:rPr>
@@ -232,6 +235,7 @@
                         <w:dataBinding w:prefixMappings="xmlns:ns0='http://purl.org/dc/elements/1.1/' xmlns:ns1='http://schemas.openxmlformats.org/package/2006/metadata/core-properties' " w:xpath="/ns1:coreProperties[1]/ns0:subject[1]" w:storeItemID="{6C3C8BC8-F283-45AE-878A-BAB7291924A1}"/>
                         <w:text/>
                       </w:sdtPr>
+                      <w:sdtEndPr/>
                       <w:sdtContent>
                         <w:p>
                           <w:pPr>
@@ -900,6 +904,7 @@
             <w:docPartUnique/>
           </w:docPartObj>
         </w:sdtPr>
+        <w:sdtEndPr/>
         <w:sdtContent>
           <w:r>
             <w:rPr>
@@ -992,6 +997,7 @@
                                     <w:calendar w:val="gregorian"/>
                                   </w:date>
                                 </w:sdtPr>
+                                <w:sdtEndPr/>
                                 <w:sdtContent>
                                   <w:p>
                                     <w:pPr>
@@ -1060,6 +1066,7 @@
                               <w:calendar w:val="gregorian"/>
                             </w:date>
                           </w:sdtPr>
+                          <w:sdtEndPr/>
                           <w:sdtContent>
                             <w:p>
                               <w:pPr>
@@ -1171,7 +1178,6 @@
                                     <w:color w:val="262626" w:themeColor="text1" w:themeTint="D9"/>
                                     <w:sz w:val="28"/>
                                     <w:szCs w:val="28"/>
-                                    <w:lang w:val="nn-NO"/>
                                   </w:rPr>
                                   <w:alias w:val="Auteur"/>
                                   <w:tag w:val=""/>
@@ -1179,6 +1185,7 @@
                                   <w:dataBinding w:prefixMappings="xmlns:ns0='http://purl.org/dc/elements/1.1/' xmlns:ns1='http://schemas.openxmlformats.org/package/2006/metadata/core-properties' " w:xpath="/ns1:coreProperties[1]/ns0:creator[1]" w:storeItemID="{6C3C8BC8-F283-45AE-878A-BAB7291924A1}"/>
                                   <w:text/>
                                 </w:sdtPr>
+                                <w:sdtEndPr/>
                                 <w:sdtContent>
                                   <w:p>
                                     <w:pPr>
@@ -1189,7 +1196,6 @@
                                         <w:color w:val="262626" w:themeColor="text1" w:themeTint="D9"/>
                                         <w:sz w:val="28"/>
                                         <w:szCs w:val="28"/>
-                                        <w:lang w:val="nn-NO"/>
                                       </w:rPr>
                                     </w:pPr>
                                     <w:r>
@@ -1198,79 +1204,8 @@
                                         <w:color w:val="262626" w:themeColor="text1" w:themeTint="D9"/>
                                         <w:sz w:val="28"/>
                                         <w:szCs w:val="28"/>
-                                        <w:lang w:val="nn-NO"/>
                                       </w:rPr>
-                                      <w:t xml:space="preserve">Reda </w:t>
-                                    </w:r>
-                                    <w:r>
-                                      <w:rPr>
-                                        <w:caps/>
-                                        <w:color w:val="262626" w:themeColor="text1" w:themeTint="D9"/>
-                                        <w:sz w:val="28"/>
-                                        <w:szCs w:val="28"/>
-                                        <w:lang w:val="nn-NO"/>
-                                      </w:rPr>
-                                      <w:t>BOURAKK</w:t>
-                                    </w:r>
-                                    <w:r>
-                                      <w:rPr>
-                                        <w:caps/>
-                                        <w:color w:val="262626" w:themeColor="text1" w:themeTint="D9"/>
-                                        <w:sz w:val="28"/>
-                                        <w:szCs w:val="28"/>
-                                        <w:lang w:val="nn-NO"/>
-                                      </w:rPr>
-                                      <w:t>a</w:t>
-                                    </w:r>
-                                    <w:r>
-                                      <w:rPr>
-                                        <w:caps/>
-                                        <w:color w:val="262626" w:themeColor="text1" w:themeTint="D9"/>
-                                        <w:sz w:val="28"/>
-                                        <w:szCs w:val="28"/>
-                                        <w:lang w:val="nn-NO"/>
-                                      </w:rPr>
-                                      <w:t xml:space="preserve">DI – </w:t>
-                                    </w:r>
-                                    <w:r>
-                                      <w:rPr>
-                                        <w:caps/>
-                                        <w:color w:val="262626" w:themeColor="text1" w:themeTint="D9"/>
-                                        <w:sz w:val="28"/>
-                                        <w:szCs w:val="28"/>
-                                        <w:lang w:val="nn-NO"/>
-                                      </w:rPr>
-                                      <w:t xml:space="preserve">Sylvain </w:t>
-                                    </w:r>
-                                    <w:r>
-                                      <w:rPr>
-                                        <w:caps/>
-                                        <w:color w:val="262626" w:themeColor="text1" w:themeTint="D9"/>
-                                        <w:sz w:val="28"/>
-                                        <w:szCs w:val="28"/>
-                                        <w:lang w:val="nn-NO"/>
-                                      </w:rPr>
-                                      <w:t xml:space="preserve">Lapeyrade – </w:t>
-                                    </w:r>
-                                    <w:r>
-                                      <w:rPr>
-                                        <w:caps/>
-                                        <w:color w:val="262626" w:themeColor="text1" w:themeTint="D9"/>
-                                        <w:sz w:val="28"/>
-                                        <w:szCs w:val="28"/>
-                                        <w:lang w:val="nn-NO"/>
-                                      </w:rPr>
-                                      <w:t xml:space="preserve">Thomas </w:t>
-                                    </w:r>
-                                    <w:r>
-                                      <w:rPr>
-                                        <w:caps/>
-                                        <w:color w:val="262626" w:themeColor="text1" w:themeTint="D9"/>
-                                        <w:sz w:val="28"/>
-                                        <w:szCs w:val="28"/>
-                                        <w:lang w:val="nn-NO"/>
-                                      </w:rPr>
-                                      <w:t>OLIVIER</w:t>
+                                      <w:t>Reda BOURAKKaDI – Sylvain Lapeyrade – Thomas OLIVIER</w:t>
                                     </w:r>
                                   </w:p>
                                 </w:sdtContent>
@@ -1284,7 +1219,6 @@
                                     <w:color w:val="262626" w:themeColor="text1" w:themeTint="D9"/>
                                     <w:sz w:val="20"/>
                                     <w:szCs w:val="20"/>
-                                    <w:lang w:val="nn-NO"/>
                                   </w:rPr>
                                 </w:pPr>
                                 <w:sdt>
@@ -1294,7 +1228,6 @@
                                       <w:color w:val="262626" w:themeColor="text1" w:themeTint="D9"/>
                                       <w:sz w:val="20"/>
                                       <w:szCs w:val="20"/>
-                                      <w:lang w:val="nn-NO"/>
                                     </w:rPr>
                                     <w:alias w:val="Société"/>
                                     <w:tag w:val=""/>
@@ -1302,6 +1235,7 @@
                                     <w:dataBinding w:prefixMappings="xmlns:ns0='http://schemas.openxmlformats.org/officeDocument/2006/extended-properties' " w:xpath="/ns0:Properties[1]/ns0:Company[1]" w:storeItemID="{6668398D-A668-4E3E-A5EB-62B293D839F1}"/>
                                     <w:text/>
                                   </w:sdtPr>
+                                  <w:sdtEndPr/>
                                   <w:sdtContent>
                                     <w:r>
                                       <w:rPr>
@@ -1309,7 +1243,6 @@
                                         <w:color w:val="262626" w:themeColor="text1" w:themeTint="D9"/>
                                         <w:sz w:val="20"/>
                                         <w:szCs w:val="20"/>
-                                        <w:lang w:val="nn-NO"/>
                                       </w:rPr>
                                       <w:t>M1 STRI INGE UPSSITECH</w:t>
                                     </w:r>
@@ -1340,6 +1273,7 @@
                                     <w:dataBinding w:prefixMappings="xmlns:ns0='http://schemas.microsoft.com/office/2006/coverPageProps' " w:xpath="/ns0:CoverPageProperties[1]/ns0:CompanyAddress[1]" w:storeItemID="{55AF091B-3C7A-41E3-B477-F2FDAA23CFDA}"/>
                                     <w:text/>
                                   </w:sdtPr>
+                                  <w:sdtEndPr/>
                                   <w:sdtContent>
                                     <w:r>
                                       <w:rPr>
@@ -1392,7 +1326,6 @@
                               <w:color w:val="262626" w:themeColor="text1" w:themeTint="D9"/>
                               <w:sz w:val="28"/>
                               <w:szCs w:val="28"/>
-                              <w:lang w:val="nn-NO"/>
                             </w:rPr>
                             <w:alias w:val="Auteur"/>
                             <w:tag w:val=""/>
@@ -1400,6 +1333,7 @@
                             <w:dataBinding w:prefixMappings="xmlns:ns0='http://purl.org/dc/elements/1.1/' xmlns:ns1='http://schemas.openxmlformats.org/package/2006/metadata/core-properties' " w:xpath="/ns1:coreProperties[1]/ns0:creator[1]" w:storeItemID="{6C3C8BC8-F283-45AE-878A-BAB7291924A1}"/>
                             <w:text/>
                           </w:sdtPr>
+                          <w:sdtEndPr/>
                           <w:sdtContent>
                             <w:p>
                               <w:pPr>
@@ -1410,7 +1344,6 @@
                                   <w:color w:val="262626" w:themeColor="text1" w:themeTint="D9"/>
                                   <w:sz w:val="28"/>
                                   <w:szCs w:val="28"/>
-                                  <w:lang w:val="nn-NO"/>
                                 </w:rPr>
                               </w:pPr>
                               <w:r>
@@ -1419,79 +1352,8 @@
                                   <w:color w:val="262626" w:themeColor="text1" w:themeTint="D9"/>
                                   <w:sz w:val="28"/>
                                   <w:szCs w:val="28"/>
-                                  <w:lang w:val="nn-NO"/>
                                 </w:rPr>
-                                <w:t xml:space="preserve">Reda </w:t>
-                              </w:r>
-                              <w:r>
-                                <w:rPr>
-                                  <w:caps/>
-                                  <w:color w:val="262626" w:themeColor="text1" w:themeTint="D9"/>
-                                  <w:sz w:val="28"/>
-                                  <w:szCs w:val="28"/>
-                                  <w:lang w:val="nn-NO"/>
-                                </w:rPr>
-                                <w:t>BOURAKK</w:t>
-                              </w:r>
-                              <w:r>
-                                <w:rPr>
-                                  <w:caps/>
-                                  <w:color w:val="262626" w:themeColor="text1" w:themeTint="D9"/>
-                                  <w:sz w:val="28"/>
-                                  <w:szCs w:val="28"/>
-                                  <w:lang w:val="nn-NO"/>
-                                </w:rPr>
-                                <w:t>a</w:t>
-                              </w:r>
-                              <w:r>
-                                <w:rPr>
-                                  <w:caps/>
-                                  <w:color w:val="262626" w:themeColor="text1" w:themeTint="D9"/>
-                                  <w:sz w:val="28"/>
-                                  <w:szCs w:val="28"/>
-                                  <w:lang w:val="nn-NO"/>
-                                </w:rPr>
-                                <w:t xml:space="preserve">DI – </w:t>
-                              </w:r>
-                              <w:r>
-                                <w:rPr>
-                                  <w:caps/>
-                                  <w:color w:val="262626" w:themeColor="text1" w:themeTint="D9"/>
-                                  <w:sz w:val="28"/>
-                                  <w:szCs w:val="28"/>
-                                  <w:lang w:val="nn-NO"/>
-                                </w:rPr>
-                                <w:t xml:space="preserve">Sylvain </w:t>
-                              </w:r>
-                              <w:r>
-                                <w:rPr>
-                                  <w:caps/>
-                                  <w:color w:val="262626" w:themeColor="text1" w:themeTint="D9"/>
-                                  <w:sz w:val="28"/>
-                                  <w:szCs w:val="28"/>
-                                  <w:lang w:val="nn-NO"/>
-                                </w:rPr>
-                                <w:t xml:space="preserve">Lapeyrade – </w:t>
-                              </w:r>
-                              <w:r>
-                                <w:rPr>
-                                  <w:caps/>
-                                  <w:color w:val="262626" w:themeColor="text1" w:themeTint="D9"/>
-                                  <w:sz w:val="28"/>
-                                  <w:szCs w:val="28"/>
-                                  <w:lang w:val="nn-NO"/>
-                                </w:rPr>
-                                <w:t xml:space="preserve">Thomas </w:t>
-                              </w:r>
-                              <w:r>
-                                <w:rPr>
-                                  <w:caps/>
-                                  <w:color w:val="262626" w:themeColor="text1" w:themeTint="D9"/>
-                                  <w:sz w:val="28"/>
-                                  <w:szCs w:val="28"/>
-                                  <w:lang w:val="nn-NO"/>
-                                </w:rPr>
-                                <w:t>OLIVIER</w:t>
+                                <w:t>Reda BOURAKKaDI – Sylvain Lapeyrade – Thomas OLIVIER</w:t>
                               </w:r>
                             </w:p>
                           </w:sdtContent>
@@ -1505,7 +1367,6 @@
                               <w:color w:val="262626" w:themeColor="text1" w:themeTint="D9"/>
                               <w:sz w:val="20"/>
                               <w:szCs w:val="20"/>
-                              <w:lang w:val="nn-NO"/>
                             </w:rPr>
                           </w:pPr>
                           <w:sdt>
@@ -1515,7 +1376,6 @@
                                 <w:color w:val="262626" w:themeColor="text1" w:themeTint="D9"/>
                                 <w:sz w:val="20"/>
                                 <w:szCs w:val="20"/>
-                                <w:lang w:val="nn-NO"/>
                               </w:rPr>
                               <w:alias w:val="Société"/>
                               <w:tag w:val=""/>
@@ -1523,6 +1383,7 @@
                               <w:dataBinding w:prefixMappings="xmlns:ns0='http://schemas.openxmlformats.org/officeDocument/2006/extended-properties' " w:xpath="/ns0:Properties[1]/ns0:Company[1]" w:storeItemID="{6668398D-A668-4E3E-A5EB-62B293D839F1}"/>
                               <w:text/>
                             </w:sdtPr>
+                            <w:sdtEndPr/>
                             <w:sdtContent>
                               <w:r>
                                 <w:rPr>
@@ -1530,7 +1391,6 @@
                                   <w:color w:val="262626" w:themeColor="text1" w:themeTint="D9"/>
                                   <w:sz w:val="20"/>
                                   <w:szCs w:val="20"/>
-                                  <w:lang w:val="nn-NO"/>
                                 </w:rPr>
                                 <w:t>M1 STRI INGE UPSSITECH</w:t>
                               </w:r>
@@ -1561,6 +1421,7 @@
                               <w:dataBinding w:prefixMappings="xmlns:ns0='http://schemas.microsoft.com/office/2006/coverPageProps' " w:xpath="/ns0:CoverPageProperties[1]/ns0:CompanyAddress[1]" w:storeItemID="{55AF091B-3C7A-41E3-B477-F2FDAA23CFDA}"/>
                               <w:text/>
                             </w:sdtPr>
+                            <w:sdtEndPr/>
                             <w:sdtContent>
                               <w:r>
                                 <w:rPr>
@@ -1747,8 +1608,6 @@
       <w:r>
         <w:br w:type="page"/>
       </w:r>
-      <w:bookmarkStart w:id="0" w:name="_GoBack"/>
-      <w:bookmarkEnd w:id="0"/>
     </w:p>
     <w:sdt>
       <w:sdtPr>
@@ -1814,7 +1673,7 @@
             </w:rPr>
             <w:fldChar w:fldCharType="separate"/>
           </w:r>
-          <w:hyperlink w:anchor="_Toc3470390" w:history="1">
+          <w:hyperlink w:anchor="_Toc3471019" w:history="1">
             <w:r>
               <w:rPr>
                 <w:rStyle w:val="Lienhypertexte"/>
@@ -1841,7 +1700,7 @@
                 <w:noProof/>
                 <w:webHidden/>
               </w:rPr>
-              <w:instrText xml:space="preserve"> PAGEREF _Toc3470390 \h </w:instrText>
+              <w:instrText xml:space="preserve"> PAGEREF _Toc3471019 \h </w:instrText>
             </w:r>
             <w:r>
               <w:rPr>
@@ -1884,7 +1743,7 @@
               <w:lang w:eastAsia="fr-FR"/>
             </w:rPr>
           </w:pPr>
-          <w:hyperlink w:anchor="_Toc3470391" w:history="1">
+          <w:hyperlink w:anchor="_Toc3471020" w:history="1">
             <w:r>
               <w:rPr>
                 <w:rStyle w:val="Lienhypertexte"/>
@@ -1911,7 +1770,7 @@
                 <w:noProof/>
                 <w:webHidden/>
               </w:rPr>
-              <w:instrText xml:space="preserve"> PAGEREF _Toc3470391 \h </w:instrText>
+              <w:instrText xml:space="preserve"> PAGEREF _Toc3471020 \h </w:instrText>
             </w:r>
             <w:r>
               <w:rPr>
@@ -1954,7 +1813,7 @@
               <w:lang w:eastAsia="fr-FR"/>
             </w:rPr>
           </w:pPr>
-          <w:hyperlink w:anchor="_Toc3470392" w:history="1">
+          <w:hyperlink w:anchor="_Toc3471021" w:history="1">
             <w:r>
               <w:rPr>
                 <w:rStyle w:val="Lienhypertexte"/>
@@ -1981,7 +1840,7 @@
                 <w:noProof/>
                 <w:webHidden/>
               </w:rPr>
-              <w:instrText xml:space="preserve"> PAGEREF _Toc3470392 \h </w:instrText>
+              <w:instrText xml:space="preserve"> PAGEREF _Toc3471021 \h </w:instrText>
             </w:r>
             <w:r>
               <w:rPr>
@@ -2024,7 +1883,7 @@
               <w:lang w:eastAsia="fr-FR"/>
             </w:rPr>
           </w:pPr>
-          <w:hyperlink w:anchor="_Toc3470393" w:history="1">
+          <w:hyperlink w:anchor="_Toc3471022" w:history="1">
             <w:r>
               <w:rPr>
                 <w:rStyle w:val="Lienhypertexte"/>
@@ -2051,7 +1910,7 @@
                 <w:noProof/>
                 <w:webHidden/>
               </w:rPr>
-              <w:instrText xml:space="preserve"> PAGEREF _Toc3470393 \h </w:instrText>
+              <w:instrText xml:space="preserve"> PAGEREF _Toc3471022 \h </w:instrText>
             </w:r>
             <w:r>
               <w:rPr>
@@ -2094,7 +1953,7 @@
               <w:lang w:eastAsia="fr-FR"/>
             </w:rPr>
           </w:pPr>
-          <w:hyperlink w:anchor="_Toc3470394" w:history="1">
+          <w:hyperlink w:anchor="_Toc3471023" w:history="1">
             <w:r>
               <w:rPr>
                 <w:rStyle w:val="Lienhypertexte"/>
@@ -2121,7 +1980,7 @@
                 <w:noProof/>
                 <w:webHidden/>
               </w:rPr>
-              <w:instrText xml:space="preserve"> PAGEREF _Toc3470394 \h </w:instrText>
+              <w:instrText xml:space="preserve"> PAGEREF _Toc3471023 \h </w:instrText>
             </w:r>
             <w:r>
               <w:rPr>
@@ -2164,7 +2023,7 @@
               <w:lang w:eastAsia="fr-FR"/>
             </w:rPr>
           </w:pPr>
-          <w:hyperlink w:anchor="_Toc3470395" w:history="1">
+          <w:hyperlink w:anchor="_Toc3471024" w:history="1">
             <w:r>
               <w:rPr>
                 <w:rStyle w:val="Lienhypertexte"/>
@@ -2191,7 +2050,7 @@
                 <w:noProof/>
                 <w:webHidden/>
               </w:rPr>
-              <w:instrText xml:space="preserve"> PAGEREF _Toc3470395 \h </w:instrText>
+              <w:instrText xml:space="preserve"> PAGEREF _Toc3471024 \h </w:instrText>
             </w:r>
             <w:r>
               <w:rPr>
@@ -2234,7 +2093,7 @@
               <w:lang w:eastAsia="fr-FR"/>
             </w:rPr>
           </w:pPr>
-          <w:hyperlink w:anchor="_Toc3470396" w:history="1">
+          <w:hyperlink w:anchor="_Toc3471025" w:history="1">
             <w:r>
               <w:rPr>
                 <w:rStyle w:val="Lienhypertexte"/>
@@ -2261,7 +2120,7 @@
                 <w:noProof/>
                 <w:webHidden/>
               </w:rPr>
-              <w:instrText xml:space="preserve"> PAGEREF _Toc3470396 \h </w:instrText>
+              <w:instrText xml:space="preserve"> PAGEREF _Toc3471025 \h </w:instrText>
             </w:r>
             <w:r>
               <w:rPr>
@@ -2304,7 +2163,7 @@
               <w:lang w:eastAsia="fr-FR"/>
             </w:rPr>
           </w:pPr>
-          <w:hyperlink w:anchor="_Toc3470397" w:history="1">
+          <w:hyperlink w:anchor="_Toc3471026" w:history="1">
             <w:r>
               <w:rPr>
                 <w:rStyle w:val="Lienhypertexte"/>
@@ -2331,7 +2190,7 @@
                 <w:noProof/>
                 <w:webHidden/>
               </w:rPr>
-              <w:instrText xml:space="preserve"> PAGEREF _Toc3470397 \h </w:instrText>
+              <w:instrText xml:space="preserve"> PAGEREF _Toc3471026 \h </w:instrText>
             </w:r>
             <w:r>
               <w:rPr>
@@ -2374,7 +2233,7 @@
               <w:lang w:eastAsia="fr-FR"/>
             </w:rPr>
           </w:pPr>
-          <w:hyperlink w:anchor="_Toc3470398" w:history="1">
+          <w:hyperlink w:anchor="_Toc3471027" w:history="1">
             <w:r>
               <w:rPr>
                 <w:rStyle w:val="Lienhypertexte"/>
@@ -2401,7 +2260,7 @@
                 <w:noProof/>
                 <w:webHidden/>
               </w:rPr>
-              <w:instrText xml:space="preserve"> PAGEREF _Toc3470398 \h </w:instrText>
+              <w:instrText xml:space="preserve"> PAGEREF _Toc3471027 \h </w:instrText>
             </w:r>
             <w:r>
               <w:rPr>
@@ -2444,7 +2303,7 @@
               <w:lang w:eastAsia="fr-FR"/>
             </w:rPr>
           </w:pPr>
-          <w:hyperlink w:anchor="_Toc3470399" w:history="1">
+          <w:hyperlink w:anchor="_Toc3471028" w:history="1">
             <w:r>
               <w:rPr>
                 <w:rStyle w:val="Lienhypertexte"/>
@@ -2471,7 +2330,7 @@
                 <w:noProof/>
                 <w:webHidden/>
               </w:rPr>
-              <w:instrText xml:space="preserve"> PAGEREF _Toc3470399 \h </w:instrText>
+              <w:instrText xml:space="preserve"> PAGEREF _Toc3471028 \h </w:instrText>
             </w:r>
             <w:r>
               <w:rPr>
@@ -2514,7 +2373,7 @@
               <w:lang w:eastAsia="fr-FR"/>
             </w:rPr>
           </w:pPr>
-          <w:hyperlink w:anchor="_Toc3470400" w:history="1">
+          <w:hyperlink w:anchor="_Toc3471029" w:history="1">
             <w:r>
               <w:rPr>
                 <w:rStyle w:val="Lienhypertexte"/>
@@ -2541,7 +2400,7 @@
                 <w:noProof/>
                 <w:webHidden/>
               </w:rPr>
-              <w:instrText xml:space="preserve"> PAGEREF _Toc3470400 \h </w:instrText>
+              <w:instrText xml:space="preserve"> PAGEREF _Toc3471029 \h </w:instrText>
             </w:r>
             <w:r>
               <w:rPr>
@@ -2584,7 +2443,7 @@
               <w:lang w:eastAsia="fr-FR"/>
             </w:rPr>
           </w:pPr>
-          <w:hyperlink w:anchor="_Toc3470401" w:history="1">
+          <w:hyperlink w:anchor="_Toc3471030" w:history="1">
             <w:r>
               <w:rPr>
                 <w:rStyle w:val="Lienhypertexte"/>
@@ -2611,7 +2470,7 @@
                 <w:noProof/>
                 <w:webHidden/>
               </w:rPr>
-              <w:instrText xml:space="preserve"> PAGEREF _Toc3470401 \h </w:instrText>
+              <w:instrText xml:space="preserve"> PAGEREF _Toc3471030 \h </w:instrText>
             </w:r>
             <w:r>
               <w:rPr>
@@ -2654,7 +2513,7 @@
               <w:lang w:eastAsia="fr-FR"/>
             </w:rPr>
           </w:pPr>
-          <w:hyperlink w:anchor="_Toc3470402" w:history="1">
+          <w:hyperlink w:anchor="_Toc3471031" w:history="1">
             <w:r>
               <w:rPr>
                 <w:rStyle w:val="Lienhypertexte"/>
@@ -2681,7 +2540,7 @@
                 <w:noProof/>
                 <w:webHidden/>
               </w:rPr>
-              <w:instrText xml:space="preserve"> PAGEREF _Toc3470402 \h </w:instrText>
+              <w:instrText xml:space="preserve"> PAGEREF _Toc3471031 \h </w:instrText>
             </w:r>
             <w:r>
               <w:rPr>
@@ -2724,7 +2583,7 @@
               <w:lang w:eastAsia="fr-FR"/>
             </w:rPr>
           </w:pPr>
-          <w:hyperlink w:anchor="_Toc3470403" w:history="1">
+          <w:hyperlink w:anchor="_Toc3471032" w:history="1">
             <w:r>
               <w:rPr>
                 <w:rStyle w:val="Lienhypertexte"/>
@@ -2751,7 +2610,7 @@
                 <w:noProof/>
                 <w:webHidden/>
               </w:rPr>
-              <w:instrText xml:space="preserve"> PAGEREF _Toc3470403 \h </w:instrText>
+              <w:instrText xml:space="preserve"> PAGEREF _Toc3471032 \h </w:instrText>
             </w:r>
             <w:r>
               <w:rPr>
@@ -2794,7 +2653,7 @@
               <w:lang w:eastAsia="fr-FR"/>
             </w:rPr>
           </w:pPr>
-          <w:hyperlink w:anchor="_Toc3470404" w:history="1">
+          <w:hyperlink w:anchor="_Toc3471033" w:history="1">
             <w:r>
               <w:rPr>
                 <w:rStyle w:val="Lienhypertexte"/>
@@ -2821,7 +2680,7 @@
                 <w:noProof/>
                 <w:webHidden/>
               </w:rPr>
-              <w:instrText xml:space="preserve"> PAGEREF _Toc3470404 \h </w:instrText>
+              <w:instrText xml:space="preserve"> PAGEREF _Toc3471033 \h </w:instrText>
             </w:r>
             <w:r>
               <w:rPr>
@@ -2864,7 +2723,7 @@
               <w:lang w:eastAsia="fr-FR"/>
             </w:rPr>
           </w:pPr>
-          <w:hyperlink w:anchor="_Toc3470405" w:history="1">
+          <w:hyperlink w:anchor="_Toc3471034" w:history="1">
             <w:r>
               <w:rPr>
                 <w:rStyle w:val="Lienhypertexte"/>
@@ -2891,7 +2750,7 @@
                 <w:noProof/>
                 <w:webHidden/>
               </w:rPr>
-              <w:instrText xml:space="preserve"> PAGEREF _Toc3470405 \h </w:instrText>
+              <w:instrText xml:space="preserve"> PAGEREF _Toc3471034 \h </w:instrText>
             </w:r>
             <w:r>
               <w:rPr>
@@ -2934,7 +2793,7 @@
               <w:lang w:eastAsia="fr-FR"/>
             </w:rPr>
           </w:pPr>
-          <w:hyperlink w:anchor="_Toc3470406" w:history="1">
+          <w:hyperlink w:anchor="_Toc3471035" w:history="1">
             <w:r>
               <w:rPr>
                 <w:rStyle w:val="Lienhypertexte"/>
@@ -2961,7 +2820,7 @@
                 <w:noProof/>
                 <w:webHidden/>
               </w:rPr>
-              <w:instrText xml:space="preserve"> PAGEREF _Toc3470406 \h </w:instrText>
+              <w:instrText xml:space="preserve"> PAGEREF _Toc3471035 \h </w:instrText>
             </w:r>
             <w:r>
               <w:rPr>
@@ -3004,7 +2863,7 @@
               <w:lang w:eastAsia="fr-FR"/>
             </w:rPr>
           </w:pPr>
-          <w:hyperlink w:anchor="_Toc3470407" w:history="1">
+          <w:hyperlink w:anchor="_Toc3471036" w:history="1">
             <w:r>
               <w:rPr>
                 <w:rStyle w:val="Lienhypertexte"/>
@@ -3031,7 +2890,7 @@
                 <w:noProof/>
                 <w:webHidden/>
               </w:rPr>
-              <w:instrText xml:space="preserve"> PAGEREF _Toc3470407 \h </w:instrText>
+              <w:instrText xml:space="preserve"> PAGEREF _Toc3471036 \h </w:instrText>
             </w:r>
             <w:r>
               <w:rPr>
@@ -3074,7 +2933,7 @@
               <w:lang w:eastAsia="fr-FR"/>
             </w:rPr>
           </w:pPr>
-          <w:hyperlink w:anchor="_Toc3470408" w:history="1">
+          <w:hyperlink w:anchor="_Toc3471037" w:history="1">
             <w:r>
               <w:rPr>
                 <w:rStyle w:val="Lienhypertexte"/>
@@ -3101,7 +2960,7 @@
                 <w:noProof/>
                 <w:webHidden/>
               </w:rPr>
-              <w:instrText xml:space="preserve"> PAGEREF _Toc3470408 \h </w:instrText>
+              <w:instrText xml:space="preserve"> PAGEREF _Toc3471037 \h </w:instrText>
             </w:r>
             <w:r>
               <w:rPr>
@@ -3144,7 +3003,7 @@
               <w:lang w:eastAsia="fr-FR"/>
             </w:rPr>
           </w:pPr>
-          <w:hyperlink w:anchor="_Toc3470409" w:history="1">
+          <w:hyperlink w:anchor="_Toc3471038" w:history="1">
             <w:r>
               <w:rPr>
                 <w:rStyle w:val="Lienhypertexte"/>
@@ -3171,7 +3030,7 @@
                 <w:noProof/>
                 <w:webHidden/>
               </w:rPr>
-              <w:instrText xml:space="preserve"> PAGEREF _Toc3470409 \h </w:instrText>
+              <w:instrText xml:space="preserve"> PAGEREF _Toc3471038 \h </w:instrText>
             </w:r>
             <w:r>
               <w:rPr>
@@ -3214,7 +3073,7 @@
               <w:lang w:eastAsia="fr-FR"/>
             </w:rPr>
           </w:pPr>
-          <w:hyperlink w:anchor="_Toc3470410" w:history="1">
+          <w:hyperlink w:anchor="_Toc3471039" w:history="1">
             <w:r>
               <w:rPr>
                 <w:rStyle w:val="Lienhypertexte"/>
@@ -3241,7 +3100,7 @@
                 <w:noProof/>
                 <w:webHidden/>
               </w:rPr>
-              <w:instrText xml:space="preserve"> PAGEREF _Toc3470410 \h </w:instrText>
+              <w:instrText xml:space="preserve"> PAGEREF _Toc3471039 \h </w:instrText>
             </w:r>
             <w:r>
               <w:rPr>
@@ -3284,7 +3143,7 @@
               <w:lang w:eastAsia="fr-FR"/>
             </w:rPr>
           </w:pPr>
-          <w:hyperlink w:anchor="_Toc3470411" w:history="1">
+          <w:hyperlink w:anchor="_Toc3471040" w:history="1">
             <w:r>
               <w:rPr>
                 <w:rStyle w:val="Lienhypertexte"/>
@@ -3311,7 +3170,7 @@
                 <w:noProof/>
                 <w:webHidden/>
               </w:rPr>
-              <w:instrText xml:space="preserve"> PAGEREF _Toc3470411 \h </w:instrText>
+              <w:instrText xml:space="preserve"> PAGEREF _Toc3471040 \h </w:instrText>
             </w:r>
             <w:r>
               <w:rPr>
@@ -3354,7 +3213,7 @@
               <w:lang w:eastAsia="fr-FR"/>
             </w:rPr>
           </w:pPr>
-          <w:hyperlink w:anchor="_Toc3470412" w:history="1">
+          <w:hyperlink w:anchor="_Toc3471041" w:history="1">
             <w:r>
               <w:rPr>
                 <w:rStyle w:val="Lienhypertexte"/>
@@ -3381,7 +3240,7 @@
                 <w:noProof/>
                 <w:webHidden/>
               </w:rPr>
-              <w:instrText xml:space="preserve"> PAGEREF _Toc3470412 \h </w:instrText>
+              <w:instrText xml:space="preserve"> PAGEREF _Toc3471041 \h </w:instrText>
             </w:r>
             <w:r>
               <w:rPr>
@@ -3437,12 +3296,12 @@
       <w:pPr>
         <w:pStyle w:val="Titre1"/>
       </w:pPr>
-      <w:bookmarkStart w:id="1" w:name="_Toc3470390"/>
+      <w:bookmarkStart w:id="0" w:name="_Toc3471019"/>
       <w:r>
         <w:lastRenderedPageBreak/>
         <w:t>Présentation</w:t>
       </w:r>
-      <w:bookmarkEnd w:id="1"/>
+      <w:bookmarkEnd w:id="0"/>
     </w:p>
     <w:p>
       <w:pPr>
@@ -3618,24 +3477,24 @@
       <w:pPr>
         <w:pStyle w:val="Titre1"/>
       </w:pPr>
-      <w:bookmarkStart w:id="2" w:name="_Toc3470391"/>
+      <w:bookmarkStart w:id="1" w:name="_Toc3471020"/>
       <w:r>
         <w:t>Étape 1 :</w:t>
       </w:r>
-      <w:bookmarkEnd w:id="2"/>
+      <w:bookmarkEnd w:id="1"/>
     </w:p>
     <w:p>
       <w:pPr>
         <w:pStyle w:val="Titre2"/>
       </w:pPr>
-      <w:bookmarkStart w:id="3" w:name="_Toc3470392"/>
+      <w:bookmarkStart w:id="2" w:name="_Toc3471021"/>
       <w:r>
         <w:t>Introduction</w:t>
       </w:r>
       <w:r>
         <w:t xml:space="preserve"> étape 1</w:t>
       </w:r>
-      <w:bookmarkEnd w:id="3"/>
+      <w:bookmarkEnd w:id="2"/>
     </w:p>
     <w:p>
       <w:pPr>
@@ -3813,7 +3672,7 @@
       <w:pPr>
         <w:pStyle w:val="Titre2"/>
       </w:pPr>
-      <w:bookmarkStart w:id="4" w:name="_Toc3470393"/>
+      <w:bookmarkStart w:id="3" w:name="_Toc3471022"/>
       <w:r>
         <w:lastRenderedPageBreak/>
         <w:t>Conception</w:t>
@@ -3821,22 +3680,22 @@
       <w:r>
         <w:t xml:space="preserve"> étape 1</w:t>
       </w:r>
-      <w:bookmarkEnd w:id="4"/>
+      <w:bookmarkEnd w:id="3"/>
     </w:p>
     <w:p>
       <w:pPr>
         <w:pStyle w:val="Titre3"/>
       </w:pPr>
-      <w:bookmarkStart w:id="5" w:name="_Ref535919931"/>
-      <w:bookmarkStart w:id="6" w:name="_Toc3470394"/>
+      <w:bookmarkStart w:id="4" w:name="_Ref535919931"/>
+      <w:bookmarkStart w:id="5" w:name="_Toc3471023"/>
       <w:r>
         <w:t>Diagramme de cas d’utilisation</w:t>
       </w:r>
+      <w:bookmarkEnd w:id="4"/>
+      <w:r>
+        <w:t xml:space="preserve"> étape 1</w:t>
+      </w:r>
       <w:bookmarkEnd w:id="5"/>
-      <w:r>
-        <w:t xml:space="preserve"> étape 1</w:t>
-      </w:r>
-      <w:bookmarkEnd w:id="6"/>
     </w:p>
     <w:p>
       <w:pPr>
@@ -3964,8 +3823,8 @@
                                 <w:noProof/>
                               </w:rPr>
                             </w:pPr>
-                            <w:bookmarkStart w:id="7" w:name="_Ref535997535"/>
-                            <w:bookmarkStart w:id="8" w:name="_Toc3470368"/>
+                            <w:bookmarkStart w:id="6" w:name="_Ref535997535"/>
+                            <w:bookmarkStart w:id="7" w:name="_Toc3470997"/>
                             <w:r>
                               <w:t xml:space="preserve">Figure </w:t>
                             </w:r>
@@ -3999,11 +3858,11 @@
                               </w:rPr>
                               <w:fldChar w:fldCharType="end"/>
                             </w:r>
+                            <w:bookmarkEnd w:id="6"/>
+                            <w:r>
+                              <w:t>: Diagramme de cas d'utilisation de l'étape 1</w:t>
+                            </w:r>
                             <w:bookmarkEnd w:id="7"/>
-                            <w:r>
-                              <w:t>: Diagramme de cas d'utilisation de l'étape 1</w:t>
-                            </w:r>
-                            <w:bookmarkEnd w:id="8"/>
                           </w:p>
                         </w:txbxContent>
                       </wps:txbx>
@@ -4034,8 +3893,8 @@
                           <w:noProof/>
                         </w:rPr>
                       </w:pPr>
-                      <w:bookmarkStart w:id="9" w:name="_Ref535997535"/>
-                      <w:bookmarkStart w:id="10" w:name="_Toc3470368"/>
+                      <w:bookmarkStart w:id="8" w:name="_Ref535997535"/>
+                      <w:bookmarkStart w:id="9" w:name="_Toc3470997"/>
                       <w:r>
                         <w:t xml:space="preserve">Figure </w:t>
                       </w:r>
@@ -4069,11 +3928,11 @@
                         </w:rPr>
                         <w:fldChar w:fldCharType="end"/>
                       </w:r>
+                      <w:bookmarkEnd w:id="8"/>
+                      <w:r>
+                        <w:t>: Diagramme de cas d'utilisation de l'étape 1</w:t>
+                      </w:r>
                       <w:bookmarkEnd w:id="9"/>
-                      <w:r>
-                        <w:t>: Diagramme de cas d'utilisation de l'étape 1</w:t>
-                      </w:r>
-                      <w:bookmarkEnd w:id="10"/>
                     </w:p>
                   </w:txbxContent>
                 </v:textbox>
@@ -4472,7 +4331,7 @@
       <w:pPr>
         <w:pStyle w:val="Titre3"/>
       </w:pPr>
-      <w:bookmarkStart w:id="11" w:name="_Toc3470395"/>
+      <w:bookmarkStart w:id="10" w:name="_Toc3471024"/>
       <w:r>
         <w:lastRenderedPageBreak/>
         <w:t>Diagramme de classe</w:t>
@@ -4486,7 +4345,7 @@
       <w:r>
         <w:t xml:space="preserve"> 1</w:t>
       </w:r>
-      <w:bookmarkEnd w:id="11"/>
+      <w:bookmarkEnd w:id="10"/>
     </w:p>
     <w:p>
       <w:pPr>
@@ -4614,7 +4473,7 @@
                             <w:pPr>
                               <w:pStyle w:val="Lgende"/>
                             </w:pPr>
-                            <w:bookmarkStart w:id="12" w:name="_Toc3470369"/>
+                            <w:bookmarkStart w:id="11" w:name="_Toc3470998"/>
                             <w:r>
                               <w:t xml:space="preserve">Figure </w:t>
                             </w:r>
@@ -4651,7 +4510,7 @@
                             <w:r>
                               <w:t>: Diagramme de classes participantes de l'étape 1</w:t>
                             </w:r>
-                            <w:bookmarkEnd w:id="12"/>
+                            <w:bookmarkEnd w:id="11"/>
                           </w:p>
                         </w:txbxContent>
                       </wps:txbx>
@@ -4679,7 +4538,7 @@
                       <w:pPr>
                         <w:pStyle w:val="Lgende"/>
                       </w:pPr>
-                      <w:bookmarkStart w:id="13" w:name="_Toc3470369"/>
+                      <w:bookmarkStart w:id="12" w:name="_Toc3470998"/>
                       <w:r>
                         <w:t xml:space="preserve">Figure </w:t>
                       </w:r>
@@ -4716,7 +4575,7 @@
                       <w:r>
                         <w:t>: Diagramme de classes participantes de l'étape 1</w:t>
                       </w:r>
-                      <w:bookmarkEnd w:id="13"/>
+                      <w:bookmarkEnd w:id="12"/>
                     </w:p>
                   </w:txbxContent>
                 </v:textbox>
@@ -4794,7 +4653,7 @@
       <w:pPr>
         <w:pStyle w:val="Titre3"/>
       </w:pPr>
-      <w:bookmarkStart w:id="14" w:name="_Toc3470396"/>
+      <w:bookmarkStart w:id="13" w:name="_Toc3471025"/>
       <w:r>
         <w:lastRenderedPageBreak/>
         <w:t>Diagramme</w:t>
@@ -4808,7 +4667,7 @@
       <w:r>
         <w:t xml:space="preserve"> 1</w:t>
       </w:r>
-      <w:bookmarkEnd w:id="14"/>
+      <w:bookmarkEnd w:id="13"/>
     </w:p>
     <w:p>
       <w:pPr>
@@ -4819,8 +4678,8 @@
           <w:color w:val="auto"/>
         </w:rPr>
       </w:pPr>
-      <w:bookmarkStart w:id="15" w:name="_Ref535917938"/>
-      <w:bookmarkStart w:id="16" w:name="_Ref535918109"/>
+      <w:bookmarkStart w:id="14" w:name="_Ref535917938"/>
+      <w:bookmarkStart w:id="15" w:name="_Ref535918109"/>
       <w:r>
         <w:rPr>
           <w:noProof/>
@@ -4939,7 +4798,7 @@
                                 <w:noProof/>
                               </w:rPr>
                             </w:pPr>
-                            <w:bookmarkStart w:id="17" w:name="_Toc3470370"/>
+                            <w:bookmarkStart w:id="16" w:name="_Toc3470999"/>
                             <w:r>
                               <w:t xml:space="preserve">Figure </w:t>
                             </w:r>
@@ -4976,7 +4835,7 @@
                             <w:r>
                               <w:t>: Diagramme de séquence du cas "Se déplacer"</w:t>
                             </w:r>
-                            <w:bookmarkEnd w:id="17"/>
+                            <w:bookmarkEnd w:id="16"/>
                           </w:p>
                         </w:txbxContent>
                       </wps:txbx>
@@ -5007,7 +4866,7 @@
                           <w:noProof/>
                         </w:rPr>
                       </w:pPr>
-                      <w:bookmarkStart w:id="18" w:name="_Toc3470370"/>
+                      <w:bookmarkStart w:id="17" w:name="_Toc3470999"/>
                       <w:r>
                         <w:t xml:space="preserve">Figure </w:t>
                       </w:r>
@@ -5044,7 +4903,7 @@
                       <w:r>
                         <w:t>: Diagramme de séquence du cas "Se déplacer"</w:t>
                       </w:r>
-                      <w:bookmarkEnd w:id="18"/>
+                      <w:bookmarkEnd w:id="17"/>
                     </w:p>
                   </w:txbxContent>
                 </v:textbox>
@@ -5078,7 +4937,7 @@
         </w:rPr>
         <w:t>e déplacer</w:t>
       </w:r>
-      <w:bookmarkEnd w:id="15"/>
+      <w:bookmarkEnd w:id="14"/>
       <w:r>
         <w:rPr>
           <w:b/>
@@ -5095,7 +4954,7 @@
         </w:rPr>
         <w:t> »</w:t>
       </w:r>
-      <w:bookmarkEnd w:id="16"/>
+      <w:bookmarkEnd w:id="15"/>
     </w:p>
     <w:p>
       <w:pPr>
@@ -5106,7 +4965,7 @@
           <w:color w:val="auto"/>
         </w:rPr>
       </w:pPr>
-      <w:bookmarkStart w:id="19" w:name="_Ref535918127"/>
+      <w:bookmarkStart w:id="18" w:name="_Ref535918127"/>
       <w:r>
         <w:rPr>
           <w:noProof/>
@@ -5226,7 +5085,7 @@
                                 <w:noProof/>
                               </w:rPr>
                             </w:pPr>
-                            <w:bookmarkStart w:id="20" w:name="_Toc3470371"/>
+                            <w:bookmarkStart w:id="19" w:name="_Toc3471000"/>
                             <w:r>
                               <w:t xml:space="preserve">Figure </w:t>
                             </w:r>
@@ -5263,7 +5122,7 @@
                             <w:r>
                               <w:t>: Diagramme de séquence du cas "Se connecter"</w:t>
                             </w:r>
-                            <w:bookmarkEnd w:id="20"/>
+                            <w:bookmarkEnd w:id="19"/>
                           </w:p>
                         </w:txbxContent>
                       </wps:txbx>
@@ -5294,7 +5153,7 @@
                           <w:noProof/>
                         </w:rPr>
                       </w:pPr>
-                      <w:bookmarkStart w:id="21" w:name="_Toc3470371"/>
+                      <w:bookmarkStart w:id="20" w:name="_Toc3471000"/>
                       <w:r>
                         <w:t xml:space="preserve">Figure </w:t>
                       </w:r>
@@ -5331,7 +5190,7 @@
                       <w:r>
                         <w:t>: Diagramme de séquence du cas "Se connecter"</w:t>
                       </w:r>
-                      <w:bookmarkEnd w:id="21"/>
+                      <w:bookmarkEnd w:id="20"/>
                     </w:p>
                   </w:txbxContent>
                 </v:textbox>
@@ -5373,7 +5232,7 @@
         </w:rPr>
         <w:t>connecter jeu »</w:t>
       </w:r>
-      <w:bookmarkEnd w:id="19"/>
+      <w:bookmarkEnd w:id="18"/>
     </w:p>
     <w:p>
       <w:pPr>
@@ -5384,7 +5243,7 @@
           <w:color w:val="auto"/>
         </w:rPr>
       </w:pPr>
-      <w:bookmarkStart w:id="22" w:name="_Ref535918131"/>
+      <w:bookmarkStart w:id="21" w:name="_Ref535918131"/>
       <w:r>
         <w:rPr>
           <w:b/>
@@ -5402,7 +5261,7 @@
         </w:rPr>
         <w:t xml:space="preserve">  « Discuter »</w:t>
       </w:r>
-      <w:bookmarkEnd w:id="22"/>
+      <w:bookmarkEnd w:id="21"/>
     </w:p>
     <w:p>
       <w:pPr>
@@ -5411,7 +5270,7 @@
           <w:i/>
         </w:rPr>
       </w:pPr>
-      <w:bookmarkStart w:id="23" w:name="_Ref535918135"/>
+      <w:bookmarkStart w:id="22" w:name="_Ref535918135"/>
       <w:r>
         <w:rPr>
           <w:noProof/>
@@ -5461,7 +5320,7 @@
                                 <w:noProof/>
                               </w:rPr>
                             </w:pPr>
-                            <w:bookmarkStart w:id="24" w:name="_Toc3470372"/>
+                            <w:bookmarkStart w:id="23" w:name="_Toc3471001"/>
                             <w:r>
                               <w:t xml:space="preserve">Figure </w:t>
                             </w:r>
@@ -5498,7 +5357,7 @@
                             <w:r>
                               <w:t>: Diagramme de séquence du cas "Discuter"</w:t>
                             </w:r>
-                            <w:bookmarkEnd w:id="24"/>
+                            <w:bookmarkEnd w:id="23"/>
                           </w:p>
                         </w:txbxContent>
                       </wps:txbx>
@@ -5530,7 +5389,7 @@
                           <w:noProof/>
                         </w:rPr>
                       </w:pPr>
-                      <w:bookmarkStart w:id="25" w:name="_Toc3470372"/>
+                      <w:bookmarkStart w:id="24" w:name="_Toc3471001"/>
                       <w:r>
                         <w:t xml:space="preserve">Figure </w:t>
                       </w:r>
@@ -5567,7 +5426,7 @@
                       <w:r>
                         <w:t>: Diagramme de séquence du cas "Discuter"</w:t>
                       </w:r>
-                      <w:bookmarkEnd w:id="25"/>
+                      <w:bookmarkEnd w:id="24"/>
                     </w:p>
                   </w:txbxContent>
                 </v:textbox>
@@ -5663,7 +5522,7 @@
         </w:rPr>
         <w:t>« Lancer Système »</w:t>
       </w:r>
-      <w:bookmarkEnd w:id="23"/>
+      <w:bookmarkEnd w:id="22"/>
     </w:p>
     <w:p>
       <w:r>
@@ -5714,7 +5573,7 @@
                                 <w:noProof/>
                               </w:rPr>
                             </w:pPr>
-                            <w:bookmarkStart w:id="26" w:name="_Toc3470373"/>
+                            <w:bookmarkStart w:id="25" w:name="_Toc3471002"/>
                             <w:r>
                               <w:t xml:space="preserve">Figure </w:t>
                             </w:r>
@@ -5751,7 +5610,7 @@
                             <w:r>
                               <w:t>: Diagramme de séquence du cas "Lancer Système"</w:t>
                             </w:r>
-                            <w:bookmarkEnd w:id="26"/>
+                            <w:bookmarkEnd w:id="25"/>
                           </w:p>
                         </w:txbxContent>
                       </wps:txbx>
@@ -5779,7 +5638,7 @@
                           <w:noProof/>
                         </w:rPr>
                       </w:pPr>
-                      <w:bookmarkStart w:id="27" w:name="_Toc3470373"/>
+                      <w:bookmarkStart w:id="26" w:name="_Toc3471002"/>
                       <w:r>
                         <w:t xml:space="preserve">Figure </w:t>
                       </w:r>
@@ -5816,7 +5675,7 @@
                       <w:r>
                         <w:t>: Diagramme de séquence du cas "Lancer Système"</w:t>
                       </w:r>
-                      <w:bookmarkEnd w:id="27"/>
+                      <w:bookmarkEnd w:id="26"/>
                     </w:p>
                   </w:txbxContent>
                 </v:textbox>
@@ -5901,7 +5760,7 @@
       <w:pPr>
         <w:pStyle w:val="Titre2"/>
       </w:pPr>
-      <w:bookmarkStart w:id="28" w:name="_Toc3470397"/>
+      <w:bookmarkStart w:id="27" w:name="_Toc3471026"/>
       <w:r>
         <w:lastRenderedPageBreak/>
         <w:t>Résultat</w:t>
@@ -5915,7 +5774,7 @@
       <w:r>
         <w:t xml:space="preserve"> 1</w:t>
       </w:r>
-      <w:bookmarkEnd w:id="28"/>
+      <w:bookmarkEnd w:id="27"/>
     </w:p>
     <w:p>
       <w:pPr>
@@ -6111,9 +5970,9 @@
                                 <w:u w:val="single"/>
                               </w:rPr>
                             </w:pPr>
-                            <w:bookmarkStart w:id="29" w:name="_Ref535997552"/>
-                            <w:bookmarkStart w:id="30" w:name="_Ref535996760"/>
-                            <w:bookmarkStart w:id="31" w:name="_Toc3470374"/>
+                            <w:bookmarkStart w:id="28" w:name="_Ref535997552"/>
+                            <w:bookmarkStart w:id="29" w:name="_Ref535996760"/>
+                            <w:bookmarkStart w:id="30" w:name="_Toc3471003"/>
                             <w:r>
                               <w:t xml:space="preserve">Figure </w:t>
                             </w:r>
@@ -6147,21 +6006,21 @@
                               </w:rPr>
                               <w:fldChar w:fldCharType="end"/>
                             </w:r>
+                            <w:bookmarkEnd w:id="28"/>
+                            <w:r>
+                              <w:t xml:space="preserve">: </w:t>
+                            </w:r>
+                            <w:r>
+                              <w:t xml:space="preserve">Capture d'une exécution du </w:t>
+                            </w:r>
+                            <w:r>
+                              <w:t>Système</w:t>
+                            </w:r>
+                            <w:r>
+                              <w:t xml:space="preserve"> de l'étape 1</w:t>
+                            </w:r>
                             <w:bookmarkEnd w:id="29"/>
-                            <w:r>
-                              <w:t xml:space="preserve">: </w:t>
-                            </w:r>
-                            <w:r>
-                              <w:t xml:space="preserve">Capture d'une exécution du </w:t>
-                            </w:r>
-                            <w:r>
-                              <w:t>Système</w:t>
-                            </w:r>
-                            <w:r>
-                              <w:t xml:space="preserve"> de l'étape 1</w:t>
-                            </w:r>
                             <w:bookmarkEnd w:id="30"/>
-                            <w:bookmarkEnd w:id="31"/>
                           </w:p>
                         </w:txbxContent>
                       </wps:txbx>
@@ -6197,9 +6056,9 @@
                           <w:u w:val="single"/>
                         </w:rPr>
                       </w:pPr>
-                      <w:bookmarkStart w:id="32" w:name="_Ref535997552"/>
-                      <w:bookmarkStart w:id="33" w:name="_Ref535996760"/>
-                      <w:bookmarkStart w:id="34" w:name="_Toc3470374"/>
+                      <w:bookmarkStart w:id="31" w:name="_Ref535997552"/>
+                      <w:bookmarkStart w:id="32" w:name="_Ref535996760"/>
+                      <w:bookmarkStart w:id="33" w:name="_Toc3471003"/>
                       <w:r>
                         <w:t xml:space="preserve">Figure </w:t>
                       </w:r>
@@ -6233,21 +6092,21 @@
                         </w:rPr>
                         <w:fldChar w:fldCharType="end"/>
                       </w:r>
+                      <w:bookmarkEnd w:id="31"/>
+                      <w:r>
+                        <w:t xml:space="preserve">: </w:t>
+                      </w:r>
+                      <w:r>
+                        <w:t xml:space="preserve">Capture d'une exécution du </w:t>
+                      </w:r>
+                      <w:r>
+                        <w:t>Système</w:t>
+                      </w:r>
+                      <w:r>
+                        <w:t xml:space="preserve"> de l'étape 1</w:t>
+                      </w:r>
                       <w:bookmarkEnd w:id="32"/>
-                      <w:r>
-                        <w:t xml:space="preserve">: </w:t>
-                      </w:r>
-                      <w:r>
-                        <w:t xml:space="preserve">Capture d'une exécution du </w:t>
-                      </w:r>
-                      <w:r>
-                        <w:t>Système</w:t>
-                      </w:r>
-                      <w:r>
-                        <w:t xml:space="preserve"> de l'étape 1</w:t>
-                      </w:r>
                       <w:bookmarkEnd w:id="33"/>
-                      <w:bookmarkEnd w:id="34"/>
                     </w:p>
                   </w:txbxContent>
                 </v:textbox>
@@ -6548,9 +6407,9 @@
                                 <w:noProof/>
                               </w:rPr>
                             </w:pPr>
-                            <w:bookmarkStart w:id="35" w:name="_Ref535997571"/>
-                            <w:bookmarkStart w:id="36" w:name="_Ref535997509"/>
-                            <w:bookmarkStart w:id="37" w:name="_Toc3470375"/>
+                            <w:bookmarkStart w:id="34" w:name="_Ref535997571"/>
+                            <w:bookmarkStart w:id="35" w:name="_Ref535997509"/>
+                            <w:bookmarkStart w:id="36" w:name="_Toc3471004"/>
                             <w:r>
                               <w:t xml:space="preserve">Figure </w:t>
                             </w:r>
@@ -6584,21 +6443,21 @@
                               </w:rPr>
                               <w:fldChar w:fldCharType="end"/>
                             </w:r>
+                            <w:bookmarkEnd w:id="34"/>
+                            <w:r>
+                              <w:t xml:space="preserve">: </w:t>
+                            </w:r>
+                            <w:r>
+                              <w:t xml:space="preserve">Capture d'une exécution d'un </w:t>
+                            </w:r>
+                            <w:r>
+                              <w:t>premier</w:t>
+                            </w:r>
+                            <w:r>
+                              <w:t xml:space="preserve"> client de l'étape 1</w:t>
+                            </w:r>
                             <w:bookmarkEnd w:id="35"/>
-                            <w:r>
-                              <w:t xml:space="preserve">: </w:t>
-                            </w:r>
-                            <w:r>
-                              <w:t xml:space="preserve">Capture d'une exécution d'un </w:t>
-                            </w:r>
-                            <w:r>
-                              <w:t>premier</w:t>
-                            </w:r>
-                            <w:r>
-                              <w:t xml:space="preserve"> client de l'étape 1</w:t>
-                            </w:r>
                             <w:bookmarkEnd w:id="36"/>
-                            <w:bookmarkEnd w:id="37"/>
                           </w:p>
                         </w:txbxContent>
                       </wps:txbx>
@@ -6626,9 +6485,9 @@
                           <w:noProof/>
                         </w:rPr>
                       </w:pPr>
-                      <w:bookmarkStart w:id="38" w:name="_Ref535997571"/>
-                      <w:bookmarkStart w:id="39" w:name="_Ref535997509"/>
-                      <w:bookmarkStart w:id="40" w:name="_Toc3470375"/>
+                      <w:bookmarkStart w:id="37" w:name="_Ref535997571"/>
+                      <w:bookmarkStart w:id="38" w:name="_Ref535997509"/>
+                      <w:bookmarkStart w:id="39" w:name="_Toc3471004"/>
                       <w:r>
                         <w:t xml:space="preserve">Figure </w:t>
                       </w:r>
@@ -6662,21 +6521,21 @@
                         </w:rPr>
                         <w:fldChar w:fldCharType="end"/>
                       </w:r>
+                      <w:bookmarkEnd w:id="37"/>
+                      <w:r>
+                        <w:t xml:space="preserve">: </w:t>
+                      </w:r>
+                      <w:r>
+                        <w:t xml:space="preserve">Capture d'une exécution d'un </w:t>
+                      </w:r>
+                      <w:r>
+                        <w:t>premier</w:t>
+                      </w:r>
+                      <w:r>
+                        <w:t xml:space="preserve"> client de l'étape 1</w:t>
+                      </w:r>
                       <w:bookmarkEnd w:id="38"/>
-                      <w:r>
-                        <w:t xml:space="preserve">: </w:t>
-                      </w:r>
-                      <w:r>
-                        <w:t xml:space="preserve">Capture d'une exécution d'un </w:t>
-                      </w:r>
-                      <w:r>
-                        <w:t>premier</w:t>
-                      </w:r>
-                      <w:r>
-                        <w:t xml:space="preserve"> client de l'étape 1</w:t>
-                      </w:r>
                       <w:bookmarkEnd w:id="39"/>
-                      <w:bookmarkEnd w:id="40"/>
                     </w:p>
                   </w:txbxContent>
                 </v:textbox>
@@ -6980,8 +6839,8 @@
                                 <w:noProof/>
                               </w:rPr>
                             </w:pPr>
-                            <w:bookmarkStart w:id="41" w:name="_Ref535997957"/>
-                            <w:bookmarkStart w:id="42" w:name="_Toc3470376"/>
+                            <w:bookmarkStart w:id="40" w:name="_Ref535997957"/>
+                            <w:bookmarkStart w:id="41" w:name="_Toc3471005"/>
                             <w:r>
                               <w:t xml:space="preserve">Figure </w:t>
                             </w:r>
@@ -7015,14 +6874,14 @@
                               </w:rPr>
                               <w:fldChar w:fldCharType="end"/>
                             </w:r>
+                            <w:bookmarkEnd w:id="40"/>
+                            <w:r>
+                              <w:t xml:space="preserve">: </w:t>
+                            </w:r>
+                            <w:r>
+                              <w:t>Capture d'une exécution d'un second client de l'étape 1</w:t>
+                            </w:r>
                             <w:bookmarkEnd w:id="41"/>
-                            <w:r>
-                              <w:t xml:space="preserve">: </w:t>
-                            </w:r>
-                            <w:r>
-                              <w:t>Capture d'une exécution d'un second client de l'étape 1</w:t>
-                            </w:r>
-                            <w:bookmarkEnd w:id="42"/>
                           </w:p>
                         </w:txbxContent>
                       </wps:txbx>
@@ -7050,8 +6909,8 @@
                           <w:noProof/>
                         </w:rPr>
                       </w:pPr>
-                      <w:bookmarkStart w:id="43" w:name="_Ref535997957"/>
-                      <w:bookmarkStart w:id="44" w:name="_Toc3470376"/>
+                      <w:bookmarkStart w:id="42" w:name="_Ref535997957"/>
+                      <w:bookmarkStart w:id="43" w:name="_Toc3471005"/>
                       <w:r>
                         <w:t xml:space="preserve">Figure </w:t>
                       </w:r>
@@ -7085,14 +6944,14 @@
                         </w:rPr>
                         <w:fldChar w:fldCharType="end"/>
                       </w:r>
+                      <w:bookmarkEnd w:id="42"/>
+                      <w:r>
+                        <w:t xml:space="preserve">: </w:t>
+                      </w:r>
+                      <w:r>
+                        <w:t>Capture d'une exécution d'un second client de l'étape 1</w:t>
+                      </w:r>
                       <w:bookmarkEnd w:id="43"/>
-                      <w:r>
-                        <w:t xml:space="preserve">: </w:t>
-                      </w:r>
-                      <w:r>
-                        <w:t>Capture d'une exécution d'un second client de l'étape 1</w:t>
-                      </w:r>
-                      <w:bookmarkEnd w:id="44"/>
                     </w:p>
                   </w:txbxContent>
                 </v:textbox>
@@ -7131,24 +6990,24 @@
       <w:pPr>
         <w:pStyle w:val="Titre1"/>
       </w:pPr>
-      <w:bookmarkStart w:id="45" w:name="_Toc3470398"/>
+      <w:bookmarkStart w:id="44" w:name="_Toc3471027"/>
       <w:r>
         <w:t>Étape 2 :</w:t>
       </w:r>
-      <w:bookmarkEnd w:id="45"/>
+      <w:bookmarkEnd w:id="44"/>
     </w:p>
     <w:p>
       <w:pPr>
         <w:pStyle w:val="Titre2"/>
       </w:pPr>
-      <w:bookmarkStart w:id="46" w:name="_Toc3470399"/>
+      <w:bookmarkStart w:id="45" w:name="_Toc3471028"/>
       <w:r>
         <w:t>Introduction</w:t>
       </w:r>
       <w:r>
         <w:t xml:space="preserve"> étape 2</w:t>
       </w:r>
-      <w:bookmarkEnd w:id="46"/>
+      <w:bookmarkEnd w:id="45"/>
     </w:p>
     <w:p>
       <w:pPr>
@@ -7251,7 +7110,7 @@
       <w:pPr>
         <w:pStyle w:val="Titre2"/>
       </w:pPr>
-      <w:bookmarkStart w:id="47" w:name="_Toc3470400"/>
+      <w:bookmarkStart w:id="46" w:name="_Toc3471029"/>
       <w:r>
         <w:lastRenderedPageBreak/>
         <w:t>Conception</w:t>
@@ -7259,20 +7118,20 @@
       <w:r>
         <w:t xml:space="preserve"> étape 2</w:t>
       </w:r>
-      <w:bookmarkEnd w:id="47"/>
+      <w:bookmarkEnd w:id="46"/>
     </w:p>
     <w:p>
       <w:pPr>
         <w:pStyle w:val="Titre3"/>
       </w:pPr>
-      <w:bookmarkStart w:id="48" w:name="_Toc3470401"/>
+      <w:bookmarkStart w:id="47" w:name="_Toc3471030"/>
       <w:r>
         <w:t>Diagramme de cas d’utilisation</w:t>
       </w:r>
       <w:r>
         <w:t xml:space="preserve"> 2</w:t>
       </w:r>
-      <w:bookmarkEnd w:id="48"/>
+      <w:bookmarkEnd w:id="47"/>
     </w:p>
     <w:p>
       <w:pPr>
@@ -7400,7 +7259,7 @@
                                 <w:noProof/>
                               </w:rPr>
                             </w:pPr>
-                            <w:bookmarkStart w:id="49" w:name="_Toc3470377"/>
+                            <w:bookmarkStart w:id="48" w:name="_Toc3471006"/>
                             <w:r>
                               <w:t xml:space="preserve">Figure </w:t>
                             </w:r>
@@ -7437,7 +7296,7 @@
                             <w:r>
                               <w:t>: Diagramme de cas d'utilisation de l'étape 2</w:t>
                             </w:r>
-                            <w:bookmarkEnd w:id="49"/>
+                            <w:bookmarkEnd w:id="48"/>
                           </w:p>
                         </w:txbxContent>
                       </wps:txbx>
@@ -7468,7 +7327,7 @@
                           <w:noProof/>
                         </w:rPr>
                       </w:pPr>
-                      <w:bookmarkStart w:id="50" w:name="_Toc3470377"/>
+                      <w:bookmarkStart w:id="49" w:name="_Toc3471006"/>
                       <w:r>
                         <w:t xml:space="preserve">Figure </w:t>
                       </w:r>
@@ -7505,7 +7364,7 @@
                       <w:r>
                         <w:t>: Diagramme de cas d'utilisation de l'étape 2</w:t>
                       </w:r>
-                      <w:bookmarkEnd w:id="50"/>
+                      <w:bookmarkEnd w:id="49"/>
                     </w:p>
                   </w:txbxContent>
                 </v:textbox>
@@ -7636,7 +7495,7 @@
       <w:pPr>
         <w:pStyle w:val="Titre3"/>
       </w:pPr>
-      <w:bookmarkStart w:id="51" w:name="_Toc3470402"/>
+      <w:bookmarkStart w:id="50" w:name="_Toc3471031"/>
       <w:r>
         <w:lastRenderedPageBreak/>
         <w:t>Diagramme de classes participantes</w:t>
@@ -7644,7 +7503,7 @@
       <w:r>
         <w:t xml:space="preserve"> 2</w:t>
       </w:r>
-      <w:bookmarkEnd w:id="51"/>
+      <w:bookmarkEnd w:id="50"/>
     </w:p>
     <w:p>
       <w:pPr>
@@ -7895,9 +7754,9 @@
                             <w:pPr>
                               <w:pStyle w:val="Lgende"/>
                             </w:pPr>
-                            <w:bookmarkStart w:id="52" w:name="_Ref1059660"/>
-                            <w:bookmarkStart w:id="53" w:name="_Ref1059653"/>
-                            <w:bookmarkStart w:id="54" w:name="_Toc3470378"/>
+                            <w:bookmarkStart w:id="51" w:name="_Ref1059660"/>
+                            <w:bookmarkStart w:id="52" w:name="_Ref1059653"/>
+                            <w:bookmarkStart w:id="53" w:name="_Toc3471007"/>
                             <w:r>
                               <w:t xml:space="preserve">Figure </w:t>
                             </w:r>
@@ -7931,12 +7790,12 @@
                               </w:rPr>
                               <w:fldChar w:fldCharType="end"/>
                             </w:r>
+                            <w:bookmarkEnd w:id="51"/>
+                            <w:r>
+                              <w:t>: Diagramme de classes participantes partiel de l'étape 2</w:t>
+                            </w:r>
                             <w:bookmarkEnd w:id="52"/>
-                            <w:r>
-                              <w:t>: Diagramme de classes participantes partiel de l'étape 2</w:t>
-                            </w:r>
                             <w:bookmarkEnd w:id="53"/>
-                            <w:bookmarkEnd w:id="54"/>
                           </w:p>
                         </w:txbxContent>
                       </wps:txbx>
@@ -7964,9 +7823,9 @@
                       <w:pPr>
                         <w:pStyle w:val="Lgende"/>
                       </w:pPr>
-                      <w:bookmarkStart w:id="55" w:name="_Ref1059660"/>
-                      <w:bookmarkStart w:id="56" w:name="_Ref1059653"/>
-                      <w:bookmarkStart w:id="57" w:name="_Toc3470378"/>
+                      <w:bookmarkStart w:id="54" w:name="_Ref1059660"/>
+                      <w:bookmarkStart w:id="55" w:name="_Ref1059653"/>
+                      <w:bookmarkStart w:id="56" w:name="_Toc3471007"/>
                       <w:r>
                         <w:t xml:space="preserve">Figure </w:t>
                       </w:r>
@@ -8000,12 +7859,12 @@
                         </w:rPr>
                         <w:fldChar w:fldCharType="end"/>
                       </w:r>
+                      <w:bookmarkEnd w:id="54"/>
+                      <w:r>
+                        <w:t>: Diagramme de classes participantes partiel de l'étape 2</w:t>
+                      </w:r>
                       <w:bookmarkEnd w:id="55"/>
-                      <w:r>
-                        <w:t>: Diagramme de classes participantes partiel de l'étape 2</w:t>
-                      </w:r>
                       <w:bookmarkEnd w:id="56"/>
-                      <w:bookmarkEnd w:id="57"/>
                     </w:p>
                   </w:txbxContent>
                 </v:textbox>
@@ -8023,12 +7882,12 @@
       <w:pPr>
         <w:pStyle w:val="Titre3"/>
       </w:pPr>
-      <w:bookmarkStart w:id="58" w:name="_Toc3470403"/>
+      <w:bookmarkStart w:id="57" w:name="_Toc3471032"/>
       <w:r>
         <w:lastRenderedPageBreak/>
         <w:t>Diagrammes de séquence 2</w:t>
       </w:r>
-      <w:bookmarkEnd w:id="58"/>
+      <w:bookmarkEnd w:id="57"/>
     </w:p>
     <w:p>
       <w:pPr>
@@ -8039,7 +7898,7 @@
           <w:color w:val="auto"/>
         </w:rPr>
       </w:pPr>
-      <w:bookmarkStart w:id="59" w:name="_Ref1056034"/>
+      <w:bookmarkStart w:id="58" w:name="_Ref1056034"/>
       <w:r>
         <w:rPr>
           <w:noProof/>
@@ -8159,7 +8018,7 @@
                                 <w:noProof/>
                               </w:rPr>
                             </w:pPr>
-                            <w:bookmarkStart w:id="60" w:name="_Toc3470379"/>
+                            <w:bookmarkStart w:id="59" w:name="_Toc3471008"/>
                             <w:r>
                               <w:t xml:space="preserve">Figure </w:t>
                             </w:r>
@@ -8196,7 +8055,7 @@
                             <w:r>
                               <w:t>: Diagramme de séquence du cas "Lancer Combat"</w:t>
                             </w:r>
-                            <w:bookmarkEnd w:id="60"/>
+                            <w:bookmarkEnd w:id="59"/>
                           </w:p>
                         </w:txbxContent>
                       </wps:txbx>
@@ -8230,7 +8089,7 @@
                           <w:noProof/>
                         </w:rPr>
                       </w:pPr>
-                      <w:bookmarkStart w:id="61" w:name="_Toc3470379"/>
+                      <w:bookmarkStart w:id="60" w:name="_Toc3471008"/>
                       <w:r>
                         <w:t xml:space="preserve">Figure </w:t>
                       </w:r>
@@ -8267,7 +8126,7 @@
                       <w:r>
                         <w:t>: Diagramme de séquence du cas "Lancer Combat"</w:t>
                       </w:r>
-                      <w:bookmarkEnd w:id="61"/>
+                      <w:bookmarkEnd w:id="60"/>
                     </w:p>
                   </w:txbxContent>
                 </v:textbox>
@@ -8293,7 +8152,7 @@
         </w:rPr>
         <w:t>« Lancer Combat »</w:t>
       </w:r>
-      <w:bookmarkEnd w:id="59"/>
+      <w:bookmarkEnd w:id="58"/>
     </w:p>
     <w:p>
       <w:pPr>
@@ -8304,7 +8163,7 @@
           <w:color w:val="auto"/>
         </w:rPr>
       </w:pPr>
-      <w:bookmarkStart w:id="62" w:name="_Ref1056112"/>
+      <w:bookmarkStart w:id="61" w:name="_Ref1056112"/>
       <w:r>
         <w:rPr>
           <w:noProof/>
@@ -8355,7 +8214,7 @@
                                 <w:noProof/>
                               </w:rPr>
                             </w:pPr>
-                            <w:bookmarkStart w:id="63" w:name="_Toc3470380"/>
+                            <w:bookmarkStart w:id="62" w:name="_Toc3471009"/>
                             <w:r>
                               <w:t xml:space="preserve">Figure </w:t>
                             </w:r>
@@ -8392,7 +8251,7 @@
                             <w:r>
                               <w:t>: Diagramme de séquence du cas "Faire Gagner Vie"</w:t>
                             </w:r>
-                            <w:bookmarkEnd w:id="63"/>
+                            <w:bookmarkEnd w:id="62"/>
                           </w:p>
                         </w:txbxContent>
                       </wps:txbx>
@@ -8424,7 +8283,7 @@
                           <w:noProof/>
                         </w:rPr>
                       </w:pPr>
-                      <w:bookmarkStart w:id="64" w:name="_Toc3470380"/>
+                      <w:bookmarkStart w:id="63" w:name="_Toc3471009"/>
                       <w:r>
                         <w:t xml:space="preserve">Figure </w:t>
                       </w:r>
@@ -8461,7 +8320,7 @@
                       <w:r>
                         <w:t>: Diagramme de séquence du cas "Faire Gagner Vie"</w:t>
                       </w:r>
-                      <w:bookmarkEnd w:id="64"/>
+                      <w:bookmarkEnd w:id="63"/>
                     </w:p>
                   </w:txbxContent>
                 </v:textbox>
@@ -8576,17 +8435,17 @@
         </w:rPr>
         <w:t xml:space="preserve"> Vie »</w:t>
       </w:r>
-      <w:bookmarkEnd w:id="62"/>
+      <w:bookmarkEnd w:id="61"/>
     </w:p>
     <w:p>
       <w:pPr>
         <w:pStyle w:val="Titre2"/>
       </w:pPr>
-      <w:bookmarkStart w:id="65" w:name="_Toc3470404"/>
+      <w:bookmarkStart w:id="64" w:name="_Toc3471033"/>
       <w:r>
         <w:t>Résultats et commentaires 2</w:t>
       </w:r>
-      <w:bookmarkEnd w:id="65"/>
+      <w:bookmarkEnd w:id="64"/>
     </w:p>
     <w:p>
       <w:pPr>
@@ -8641,8 +8500,8 @@
                             <w:pPr>
                               <w:pStyle w:val="Lgende"/>
                             </w:pPr>
-                            <w:bookmarkStart w:id="66" w:name="_Ref1060495"/>
-                            <w:bookmarkStart w:id="67" w:name="_Toc3470381"/>
+                            <w:bookmarkStart w:id="65" w:name="_Ref1060495"/>
+                            <w:bookmarkStart w:id="66" w:name="_Toc3471010"/>
                             <w:r>
                               <w:t xml:space="preserve">Figure </w:t>
                             </w:r>
@@ -8676,14 +8535,14 @@
                               </w:rPr>
                               <w:fldChar w:fldCharType="end"/>
                             </w:r>
+                            <w:bookmarkEnd w:id="65"/>
+                            <w:r>
+                              <w:t>: Capture de l’exécution du système</w:t>
+                            </w:r>
+                            <w:r>
+                              <w:t xml:space="preserve"> de l’étape 2</w:t>
+                            </w:r>
                             <w:bookmarkEnd w:id="66"/>
-                            <w:r>
-                              <w:t>: Capture de l’exécution du système</w:t>
-                            </w:r>
-                            <w:r>
-                              <w:t xml:space="preserve"> de l’étape 2</w:t>
-                            </w:r>
-                            <w:bookmarkEnd w:id="67"/>
                           </w:p>
                         </w:txbxContent>
                       </wps:txbx>
@@ -8711,8 +8570,8 @@
                       <w:pPr>
                         <w:pStyle w:val="Lgende"/>
                       </w:pPr>
-                      <w:bookmarkStart w:id="68" w:name="_Ref1060495"/>
-                      <w:bookmarkStart w:id="69" w:name="_Toc3470381"/>
+                      <w:bookmarkStart w:id="67" w:name="_Ref1060495"/>
+                      <w:bookmarkStart w:id="68" w:name="_Toc3471010"/>
                       <w:r>
                         <w:t xml:space="preserve">Figure </w:t>
                       </w:r>
@@ -8746,14 +8605,14 @@
                         </w:rPr>
                         <w:fldChar w:fldCharType="end"/>
                       </w:r>
+                      <w:bookmarkEnd w:id="67"/>
+                      <w:r>
+                        <w:t>: Capture de l’exécution du système</w:t>
+                      </w:r>
+                      <w:r>
+                        <w:t xml:space="preserve"> de l’étape 2</w:t>
+                      </w:r>
                       <w:bookmarkEnd w:id="68"/>
-                      <w:r>
-                        <w:t>: Capture de l’exécution du système</w:t>
-                      </w:r>
-                      <w:r>
-                        <w:t xml:space="preserve"> de l’étape 2</w:t>
-                      </w:r>
-                      <w:bookmarkEnd w:id="69"/>
                     </w:p>
                   </w:txbxContent>
                 </v:textbox>
@@ -9311,8 +9170,8 @@
                                 <w:noProof/>
                               </w:rPr>
                             </w:pPr>
-                            <w:bookmarkStart w:id="70" w:name="_Ref1061529"/>
-                            <w:bookmarkStart w:id="71" w:name="_Toc3470382"/>
+                            <w:bookmarkStart w:id="69" w:name="_Ref1061529"/>
+                            <w:bookmarkStart w:id="70" w:name="_Toc3471011"/>
                             <w:r>
                               <w:t xml:space="preserve">Figure </w:t>
                             </w:r>
@@ -9346,11 +9205,11 @@
                               </w:rPr>
                               <w:fldChar w:fldCharType="end"/>
                             </w:r>
+                            <w:bookmarkEnd w:id="69"/>
+                            <w:r>
+                              <w:t>: Exécution d’un premier client lors de l’étape 2</w:t>
+                            </w:r>
                             <w:bookmarkEnd w:id="70"/>
-                            <w:r>
-                              <w:t>: Exécution d’un premier client lors de l’étape 2</w:t>
-                            </w:r>
-                            <w:bookmarkEnd w:id="71"/>
                           </w:p>
                         </w:txbxContent>
                       </wps:txbx>
@@ -9378,8 +9237,8 @@
                           <w:noProof/>
                         </w:rPr>
                       </w:pPr>
-                      <w:bookmarkStart w:id="72" w:name="_Ref1061529"/>
-                      <w:bookmarkStart w:id="73" w:name="_Toc3470382"/>
+                      <w:bookmarkStart w:id="71" w:name="_Ref1061529"/>
+                      <w:bookmarkStart w:id="72" w:name="_Toc3471011"/>
                       <w:r>
                         <w:t xml:space="preserve">Figure </w:t>
                       </w:r>
@@ -9413,11 +9272,11 @@
                         </w:rPr>
                         <w:fldChar w:fldCharType="end"/>
                       </w:r>
+                      <w:bookmarkEnd w:id="71"/>
+                      <w:r>
+                        <w:t>: Exécution d’un premier client lors de l’étape 2</w:t>
+                      </w:r>
                       <w:bookmarkEnd w:id="72"/>
-                      <w:r>
-                        <w:t>: Exécution d’un premier client lors de l’étape 2</w:t>
-                      </w:r>
-                      <w:bookmarkEnd w:id="73"/>
                     </w:p>
                   </w:txbxContent>
                 </v:textbox>
@@ -9546,8 +9405,8 @@
                                 <w:noProof/>
                               </w:rPr>
                             </w:pPr>
-                            <w:bookmarkStart w:id="74" w:name="_Ref1061534"/>
-                            <w:bookmarkStart w:id="75" w:name="_Toc3470383"/>
+                            <w:bookmarkStart w:id="73" w:name="_Ref1061534"/>
+                            <w:bookmarkStart w:id="74" w:name="_Toc3471012"/>
                             <w:r>
                               <w:t xml:space="preserve">Figure </w:t>
                             </w:r>
@@ -9581,11 +9440,11 @@
                               </w:rPr>
                               <w:fldChar w:fldCharType="end"/>
                             </w:r>
+                            <w:bookmarkEnd w:id="73"/>
+                            <w:r>
+                              <w:t>: Exécution d'un second client lors de l'étape 2</w:t>
+                            </w:r>
                             <w:bookmarkEnd w:id="74"/>
-                            <w:r>
-                              <w:t>: Exécution d'un second client lors de l'étape 2</w:t>
-                            </w:r>
-                            <w:bookmarkEnd w:id="75"/>
                           </w:p>
                         </w:txbxContent>
                       </wps:txbx>
@@ -9613,8 +9472,8 @@
                           <w:noProof/>
                         </w:rPr>
                       </w:pPr>
-                      <w:bookmarkStart w:id="76" w:name="_Ref1061534"/>
-                      <w:bookmarkStart w:id="77" w:name="_Toc3470383"/>
+                      <w:bookmarkStart w:id="75" w:name="_Ref1061534"/>
+                      <w:bookmarkStart w:id="76" w:name="_Toc3471012"/>
                       <w:r>
                         <w:t xml:space="preserve">Figure </w:t>
                       </w:r>
@@ -9648,11 +9507,11 @@
                         </w:rPr>
                         <w:fldChar w:fldCharType="end"/>
                       </w:r>
+                      <w:bookmarkEnd w:id="75"/>
+                      <w:r>
+                        <w:t>: Exécution d'un second client lors de l'étape 2</w:t>
+                      </w:r>
                       <w:bookmarkEnd w:id="76"/>
-                      <w:r>
-                        <w:t>: Exécution d'un second client lors de l'étape 2</w:t>
-                      </w:r>
-                      <w:bookmarkEnd w:id="77"/>
                     </w:p>
                   </w:txbxContent>
                 </v:textbox>
@@ -9730,22 +9589,22 @@
       <w:pPr>
         <w:pStyle w:val="Titre1"/>
       </w:pPr>
-      <w:bookmarkStart w:id="78" w:name="_Toc3470405"/>
+      <w:bookmarkStart w:id="77" w:name="_Toc3471034"/>
       <w:r>
         <w:lastRenderedPageBreak/>
         <w:t>Étape 3 :</w:t>
       </w:r>
-      <w:bookmarkEnd w:id="78"/>
+      <w:bookmarkEnd w:id="77"/>
     </w:p>
     <w:p>
       <w:pPr>
         <w:pStyle w:val="Titre2"/>
       </w:pPr>
-      <w:bookmarkStart w:id="79" w:name="_Toc3470406"/>
+      <w:bookmarkStart w:id="78" w:name="_Toc3471035"/>
       <w:r>
         <w:t>Introduction étape 3</w:t>
       </w:r>
-      <w:bookmarkEnd w:id="79"/>
+      <w:bookmarkEnd w:id="78"/>
     </w:p>
     <w:p>
       <w:pPr>
@@ -9762,28 +9621,46 @@
         <w:t xml:space="preserve"> étape introduit l</w:t>
       </w:r>
       <w:r>
-        <w:t>a possibilité pour un être vivant d’en attaquer un autre s’il est présent dans la même pièce. Ainsi, deux êtres vivants pourront attaquer un même autre en même temps. On considère alors qu’il y a deux combats en parallèle. Chaque seconde, un être pourra donc perdre au maximum un nombre de point de vie égal au nombre d’être vivant l’attaquant.</w:t>
+        <w:t>a possibilité pour un être vivant d’en attaquer un autre s’il est présent dans la même pièce. Ainsi, deux êtres vivants pourront attaquer un même autre en même temps. On considère alors qu’il y a deux combats en parallèle. Chaque seconde, un être pourra donc perdre au maximum un nombre de point</w:t>
+      </w:r>
+      <w:r>
+        <w:t>s</w:t>
+      </w:r>
+      <w:r>
+        <w:t xml:space="preserve"> de vie égal au nombre d’être</w:t>
+      </w:r>
+      <w:r>
+        <w:t>s</w:t>
+      </w:r>
+      <w:r>
+        <w:t xml:space="preserve"> vivant</w:t>
+      </w:r>
+      <w:r>
+        <w:t>s</w:t>
+      </w:r>
+      <w:r>
+        <w:t xml:space="preserve"> l’attaquant.</w:t>
       </w:r>
     </w:p>
     <w:p>
       <w:pPr>
         <w:pStyle w:val="Titre2"/>
       </w:pPr>
-      <w:bookmarkStart w:id="80" w:name="_Toc3470407"/>
+      <w:bookmarkStart w:id="79" w:name="_Toc3471036"/>
       <w:r>
         <w:t>Conception étape 3</w:t>
       </w:r>
-      <w:bookmarkEnd w:id="80"/>
+      <w:bookmarkEnd w:id="79"/>
     </w:p>
     <w:p>
       <w:pPr>
         <w:pStyle w:val="Titre3"/>
       </w:pPr>
-      <w:bookmarkStart w:id="81" w:name="_Toc3470408"/>
+      <w:bookmarkStart w:id="80" w:name="_Toc3471037"/>
       <w:r>
         <w:t>Diagramme de cas d’utilisation 3</w:t>
       </w:r>
-      <w:bookmarkEnd w:id="81"/>
+      <w:bookmarkEnd w:id="80"/>
     </w:p>
     <w:p>
       <w:pPr>
@@ -9838,7 +9715,7 @@
                                 <w:noProof/>
                               </w:rPr>
                             </w:pPr>
-                            <w:bookmarkStart w:id="82" w:name="_Toc3470384"/>
+                            <w:bookmarkStart w:id="81" w:name="_Toc3471013"/>
                             <w:r>
                               <w:t xml:space="preserve">Figure </w:t>
                             </w:r>
@@ -9875,7 +9752,7 @@
                             <w:r>
                               <w:t>: Diagramme de cas d'utilisation de l'étape 3</w:t>
                             </w:r>
-                            <w:bookmarkEnd w:id="82"/>
+                            <w:bookmarkEnd w:id="81"/>
                           </w:p>
                         </w:txbxContent>
                       </wps:txbx>
@@ -9906,7 +9783,7 @@
                           <w:noProof/>
                         </w:rPr>
                       </w:pPr>
-                      <w:bookmarkStart w:id="83" w:name="_Toc3470384"/>
+                      <w:bookmarkStart w:id="82" w:name="_Toc3471013"/>
                       <w:r>
                         <w:t xml:space="preserve">Figure </w:t>
                       </w:r>
@@ -9943,7 +9820,7 @@
                       <w:r>
                         <w:t>: Diagramme de cas d'utilisation de l'étape 3</w:t>
                       </w:r>
-                      <w:bookmarkEnd w:id="83"/>
+                      <w:bookmarkEnd w:id="82"/>
                     </w:p>
                   </w:txbxContent>
                 </v:textbox>
@@ -10095,12 +9972,12 @@
       <w:pPr>
         <w:pStyle w:val="Titre3"/>
       </w:pPr>
-      <w:bookmarkStart w:id="84" w:name="_Toc3470409"/>
+      <w:bookmarkStart w:id="83" w:name="_Toc3471038"/>
       <w:r>
         <w:lastRenderedPageBreak/>
         <w:t>Diagramme de classes participantes 3</w:t>
       </w:r>
-      <w:bookmarkEnd w:id="84"/>
+      <w:bookmarkEnd w:id="83"/>
     </w:p>
     <w:p>
       <w:pPr>
@@ -10297,8 +10174,8 @@
                             <w:pPr>
                               <w:pStyle w:val="Lgende"/>
                             </w:pPr>
-                            <w:bookmarkStart w:id="85" w:name="_Ref3389833"/>
-                            <w:bookmarkStart w:id="86" w:name="_Toc3470385"/>
+                            <w:bookmarkStart w:id="84" w:name="_Ref3389833"/>
+                            <w:bookmarkStart w:id="85" w:name="_Toc3471014"/>
                             <w:r>
                               <w:t xml:space="preserve">Figure </w:t>
                             </w:r>
@@ -10332,11 +10209,11 @@
                               </w:rPr>
                               <w:fldChar w:fldCharType="end"/>
                             </w:r>
+                            <w:bookmarkEnd w:id="84"/>
+                            <w:r>
+                              <w:t>: Diagramme de classes participantes partiel de l'étape 3</w:t>
+                            </w:r>
                             <w:bookmarkEnd w:id="85"/>
-                            <w:r>
-                              <w:t>: Diagramme de classes participantes partiel de l'étape 3</w:t>
-                            </w:r>
-                            <w:bookmarkEnd w:id="86"/>
                           </w:p>
                         </w:txbxContent>
                       </wps:txbx>
@@ -10364,8 +10241,8 @@
                       <w:pPr>
                         <w:pStyle w:val="Lgende"/>
                       </w:pPr>
-                      <w:bookmarkStart w:id="87" w:name="_Ref3389833"/>
-                      <w:bookmarkStart w:id="88" w:name="_Toc3470385"/>
+                      <w:bookmarkStart w:id="86" w:name="_Ref3389833"/>
+                      <w:bookmarkStart w:id="87" w:name="_Toc3471014"/>
                       <w:r>
                         <w:t xml:space="preserve">Figure </w:t>
                       </w:r>
@@ -10399,11 +10276,11 @@
                         </w:rPr>
                         <w:fldChar w:fldCharType="end"/>
                       </w:r>
+                      <w:bookmarkEnd w:id="86"/>
+                      <w:r>
+                        <w:t>: Diagramme de classes participantes partiel de l'étape 3</w:t>
+                      </w:r>
                       <w:bookmarkEnd w:id="87"/>
-                      <w:r>
-                        <w:t>: Diagramme de classes participantes partiel de l'étape 3</w:t>
-                      </w:r>
-                      <w:bookmarkEnd w:id="88"/>
                     </w:p>
                   </w:txbxContent>
                 </v:textbox>
@@ -10463,7 +10340,19 @@
         <w:t>été</w:t>
       </w:r>
       <w:r>
-        <w:t xml:space="preserve"> ajoutés ou modifiés pour correspondre aux nouveaux affichages et </w:t>
+        <w:t xml:space="preserve"> ajouté</w:t>
+      </w:r>
+      <w:r>
+        <w:t>e</w:t>
+      </w:r>
+      <w:r>
+        <w:t>s ou modifié</w:t>
+      </w:r>
+      <w:r>
+        <w:t>e</w:t>
+      </w:r>
+      <w:r>
+        <w:t xml:space="preserve">s pour correspondre aux nouveaux affichages et </w:t>
       </w:r>
       <w:r>
         <w:t>actions, notamment dans les classes « Client », « </w:t>
@@ -10512,7 +10401,7 @@
       <w:pPr>
         <w:pStyle w:val="Titre3"/>
       </w:pPr>
-      <w:bookmarkStart w:id="89" w:name="_Toc3470410"/>
+      <w:bookmarkStart w:id="88" w:name="_Toc3471039"/>
       <w:r>
         <w:lastRenderedPageBreak/>
         <w:t xml:space="preserve">Diagrammes de séquence </w:t>
@@ -10520,7 +10409,7 @@
       <w:r>
         <w:t>3</w:t>
       </w:r>
-      <w:bookmarkEnd w:id="89"/>
+      <w:bookmarkEnd w:id="88"/>
     </w:p>
     <w:p>
       <w:pPr>
@@ -10533,7 +10422,7 @@
           <w:szCs w:val="32"/>
         </w:rPr>
       </w:pPr>
-      <w:bookmarkStart w:id="90" w:name="_Ref3389777"/>
+      <w:bookmarkStart w:id="89" w:name="_Ref3389777"/>
       <w:r>
         <w:rPr>
           <w:noProof/>
@@ -10652,7 +10541,7 @@
                                 <w:noProof/>
                               </w:rPr>
                             </w:pPr>
-                            <w:bookmarkStart w:id="91" w:name="_Toc3470386"/>
+                            <w:bookmarkStart w:id="90" w:name="_Toc3471015"/>
                             <w:r>
                               <w:t xml:space="preserve">Figure </w:t>
                             </w:r>
@@ -10689,7 +10578,7 @@
                             <w:r>
                               <w:t>: Diagramme de séquence du cas "Attaquer être vivant" partie 1</w:t>
                             </w:r>
-                            <w:bookmarkEnd w:id="91"/>
+                            <w:bookmarkEnd w:id="90"/>
                           </w:p>
                         </w:txbxContent>
                       </wps:txbx>
@@ -10723,7 +10612,7 @@
                           <w:noProof/>
                         </w:rPr>
                       </w:pPr>
-                      <w:bookmarkStart w:id="92" w:name="_Toc3470386"/>
+                      <w:bookmarkStart w:id="91" w:name="_Toc3471015"/>
                       <w:r>
                         <w:t xml:space="preserve">Figure </w:t>
                       </w:r>
@@ -10760,7 +10649,7 @@
                       <w:r>
                         <w:t>: Diagramme de séquence du cas "Attaquer être vivant" partie 1</w:t>
                       </w:r>
-                      <w:bookmarkEnd w:id="92"/>
+                      <w:bookmarkEnd w:id="91"/>
                     </w:p>
                   </w:txbxContent>
                 </v:textbox>
@@ -10786,7 +10675,7 @@
         </w:rPr>
         <w:t>« Attaquer être vivant »</w:t>
       </w:r>
-      <w:bookmarkEnd w:id="90"/>
+      <w:bookmarkEnd w:id="89"/>
       <w:r>
         <w:br w:type="page"/>
       </w:r>
@@ -10851,18 +10740,31 @@
                                 <w:noProof/>
                               </w:rPr>
                             </w:pPr>
-                            <w:bookmarkStart w:id="93" w:name="_Toc3470387"/>
+                            <w:bookmarkStart w:id="92" w:name="_Toc3471016"/>
                             <w:r>
                               <w:t xml:space="preserve">Figure </w:t>
                             </w:r>
-                            <w:fldSimple w:instr=" SEQ Figure \* ARABIC ">
-                              <w:r>
-                                <w:rPr>
-                                  <w:noProof/>
-                                </w:rPr>
-                                <w:t>20</w:t>
-                              </w:r>
-                            </w:fldSimple>
+                            <w:r>
+                              <w:fldChar w:fldCharType="begin"/>
+                            </w:r>
+                            <w:r>
+                              <w:instrText xml:space="preserve"> SEQ Figure \* ARABIC </w:instrText>
+                            </w:r>
+                            <w:r>
+                              <w:fldChar w:fldCharType="separate"/>
+                            </w:r>
+                            <w:r>
+                              <w:rPr>
+                                <w:noProof/>
+                              </w:rPr>
+                              <w:t>20</w:t>
+                            </w:r>
+                            <w:r>
+                              <w:rPr>
+                                <w:noProof/>
+                              </w:rPr>
+                              <w:fldChar w:fldCharType="end"/>
+                            </w:r>
                             <w:r>
                               <w:t xml:space="preserve">: </w:t>
                             </w:r>
@@ -10872,7 +10774,7 @@
                             <w:r>
                               <w:t>2</w:t>
                             </w:r>
-                            <w:bookmarkEnd w:id="93"/>
+                            <w:bookmarkEnd w:id="92"/>
                           </w:p>
                         </w:txbxContent>
                       </wps:txbx>
@@ -10900,18 +10802,31 @@
                           <w:noProof/>
                         </w:rPr>
                       </w:pPr>
-                      <w:bookmarkStart w:id="94" w:name="_Toc3470387"/>
+                      <w:bookmarkStart w:id="93" w:name="_Toc3471016"/>
                       <w:r>
                         <w:t xml:space="preserve">Figure </w:t>
                       </w:r>
-                      <w:fldSimple w:instr=" SEQ Figure \* ARABIC ">
-                        <w:r>
-                          <w:rPr>
-                            <w:noProof/>
-                          </w:rPr>
-                          <w:t>20</w:t>
-                        </w:r>
-                      </w:fldSimple>
+                      <w:r>
+                        <w:fldChar w:fldCharType="begin"/>
+                      </w:r>
+                      <w:r>
+                        <w:instrText xml:space="preserve"> SEQ Figure \* ARABIC </w:instrText>
+                      </w:r>
+                      <w:r>
+                        <w:fldChar w:fldCharType="separate"/>
+                      </w:r>
+                      <w:r>
+                        <w:rPr>
+                          <w:noProof/>
+                        </w:rPr>
+                        <w:t>20</w:t>
+                      </w:r>
+                      <w:r>
+                        <w:rPr>
+                          <w:noProof/>
+                        </w:rPr>
+                        <w:fldChar w:fldCharType="end"/>
+                      </w:r>
                       <w:r>
                         <w:t xml:space="preserve">: </w:t>
                       </w:r>
@@ -10921,7 +10836,7 @@
                       <w:r>
                         <w:t>2</w:t>
                       </w:r>
-                      <w:bookmarkEnd w:id="94"/>
+                      <w:bookmarkEnd w:id="93"/>
                     </w:p>
                   </w:txbxContent>
                 </v:textbox>
@@ -11009,12 +10924,12 @@
       <w:pPr>
         <w:pStyle w:val="Titre2"/>
       </w:pPr>
-      <w:bookmarkStart w:id="95" w:name="_Toc3470411"/>
+      <w:bookmarkStart w:id="94" w:name="_Toc3471040"/>
       <w:r>
         <w:lastRenderedPageBreak/>
         <w:t>Résultats et commentaires 3</w:t>
       </w:r>
-      <w:bookmarkEnd w:id="95"/>
+      <w:bookmarkEnd w:id="94"/>
     </w:p>
     <w:p>
       <w:pPr>
@@ -11053,12 +10968,30 @@
     </w:p>
     <w:p>
       <w:r>
-        <w:t>De même, quand le personnage Paul et le personnage Jean attaque tout les deux le personnage Bob, celui-ci subit bien les dégâts des deux personnages en parallèle. Les deux attaquants peuvent d’ailleurs constater que la vie de Bob baisse dans l’autre combat.</w:t>
+        <w:t>De même, quand le personnage Paul et le personnage Jean attaque</w:t>
+      </w:r>
+      <w:r>
+        <w:t>nt</w:t>
+      </w:r>
+      <w:r>
+        <w:t xml:space="preserve"> tou</w:t>
+      </w:r>
+      <w:r>
+        <w:t>s</w:t>
+      </w:r>
+      <w:r>
+        <w:t xml:space="preserve"> les deux le personnage Bob, celui-ci subit bien les dégâts des deux personnages en parallèle. Les deux attaquants peuvent d’ailleurs constater que la vie de Bob baisse dans l’autre combat.</w:t>
       </w:r>
     </w:p>
     <w:p>
       <w:r>
-        <w:t>En outre, à la fin du combat, c’est bien le personnage qui tue Bob, Jean, qui gagne un point de vie supplémentaire. L’autre combattant reçoit tout de même une notification l’avertissant que sa cible a été vaincu par un autre Joueur.</w:t>
+        <w:t>En outre, à la fin du combat, c’est bien le personnage qui tue Bob, Jean, qui gagne un point de vie supplémentaire. L’autre combattant reçoit tout de même une notification l’avertissant que sa cible a été vaincu</w:t>
+      </w:r>
+      <w:r>
+        <w:t>e</w:t>
+      </w:r>
+      <w:r>
+        <w:t xml:space="preserve"> par un autre Joueur.</w:t>
       </w:r>
     </w:p>
     <w:p>
@@ -11113,24 +11046,37 @@
                                 <w:u w:val="single"/>
                               </w:rPr>
                             </w:pPr>
-                            <w:bookmarkStart w:id="96" w:name="_Ref3468801"/>
-                            <w:bookmarkStart w:id="97" w:name="_Toc3470388"/>
+                            <w:bookmarkStart w:id="95" w:name="_Ref3468801"/>
+                            <w:bookmarkStart w:id="96" w:name="_Toc3471017"/>
                             <w:r>
                               <w:t xml:space="preserve">Figure </w:t>
                             </w:r>
-                            <w:fldSimple w:instr=" SEQ Figure \* ARABIC ">
-                              <w:r>
-                                <w:rPr>
-                                  <w:noProof/>
-                                </w:rPr>
-                                <w:t>21</w:t>
-                              </w:r>
-                            </w:fldSimple>
+                            <w:r>
+                              <w:fldChar w:fldCharType="begin"/>
+                            </w:r>
+                            <w:r>
+                              <w:instrText xml:space="preserve"> SEQ Figure \* ARABIC </w:instrText>
+                            </w:r>
+                            <w:r>
+                              <w:fldChar w:fldCharType="separate"/>
+                            </w:r>
+                            <w:r>
+                              <w:rPr>
+                                <w:noProof/>
+                              </w:rPr>
+                              <w:t>21</w:t>
+                            </w:r>
+                            <w:r>
+                              <w:rPr>
+                                <w:noProof/>
+                              </w:rPr>
+                              <w:fldChar w:fldCharType="end"/>
+                            </w:r>
+                            <w:bookmarkEnd w:id="95"/>
+                            <w:r>
+                              <w:t>: Capture de l’exécution de 3 clients de l’étape 3</w:t>
+                            </w:r>
                             <w:bookmarkEnd w:id="96"/>
-                            <w:r>
-                              <w:t>: Capture de l’exécution de 3 clients de l’étape 3</w:t>
-                            </w:r>
-                            <w:bookmarkEnd w:id="97"/>
                           </w:p>
                         </w:txbxContent>
                       </wps:txbx>
@@ -11164,24 +11110,37 @@
                           <w:u w:val="single"/>
                         </w:rPr>
                       </w:pPr>
-                      <w:bookmarkStart w:id="98" w:name="_Ref3468801"/>
-                      <w:bookmarkStart w:id="99" w:name="_Toc3470388"/>
+                      <w:bookmarkStart w:id="97" w:name="_Ref3468801"/>
+                      <w:bookmarkStart w:id="98" w:name="_Toc3471017"/>
                       <w:r>
                         <w:t xml:space="preserve">Figure </w:t>
                       </w:r>
-                      <w:fldSimple w:instr=" SEQ Figure \* ARABIC ">
-                        <w:r>
-                          <w:rPr>
-                            <w:noProof/>
-                          </w:rPr>
-                          <w:t>21</w:t>
-                        </w:r>
-                      </w:fldSimple>
+                      <w:r>
+                        <w:fldChar w:fldCharType="begin"/>
+                      </w:r>
+                      <w:r>
+                        <w:instrText xml:space="preserve"> SEQ Figure \* ARABIC </w:instrText>
+                      </w:r>
+                      <w:r>
+                        <w:fldChar w:fldCharType="separate"/>
+                      </w:r>
+                      <w:r>
+                        <w:rPr>
+                          <w:noProof/>
+                        </w:rPr>
+                        <w:t>21</w:t>
+                      </w:r>
+                      <w:r>
+                        <w:rPr>
+                          <w:noProof/>
+                        </w:rPr>
+                        <w:fldChar w:fldCharType="end"/>
+                      </w:r>
+                      <w:bookmarkEnd w:id="97"/>
+                      <w:r>
+                        <w:t>: Capture de l’exécution de 3 clients de l’étape 3</w:t>
+                      </w:r>
                       <w:bookmarkEnd w:id="98"/>
-                      <w:r>
-                        <w:t>: Capture de l’exécution de 3 clients de l’étape 3</w:t>
-                      </w:r>
-                      <w:bookmarkEnd w:id="99"/>
                     </w:p>
                   </w:txbxContent>
                 </v:textbox>
@@ -11520,24 +11479,37 @@
                                 <w:noProof/>
                               </w:rPr>
                             </w:pPr>
-                            <w:bookmarkStart w:id="100" w:name="_Ref3470175"/>
-                            <w:bookmarkStart w:id="101" w:name="_Toc3470389"/>
+                            <w:bookmarkStart w:id="99" w:name="_Ref3470175"/>
+                            <w:bookmarkStart w:id="100" w:name="_Toc3471018"/>
                             <w:r>
                               <w:t xml:space="preserve">Figure </w:t>
                             </w:r>
-                            <w:fldSimple w:instr=" SEQ Figure \* ARABIC ">
-                              <w:r>
-                                <w:rPr>
-                                  <w:noProof/>
-                                </w:rPr>
-                                <w:t>22</w:t>
-                              </w:r>
-                            </w:fldSimple>
+                            <w:r>
+                              <w:fldChar w:fldCharType="begin"/>
+                            </w:r>
+                            <w:r>
+                              <w:instrText xml:space="preserve"> SEQ Figure \* ARABIC </w:instrText>
+                            </w:r>
+                            <w:r>
+                              <w:fldChar w:fldCharType="separate"/>
+                            </w:r>
+                            <w:r>
+                              <w:rPr>
+                                <w:noProof/>
+                              </w:rPr>
+                              <w:t>22</w:t>
+                            </w:r>
+                            <w:r>
+                              <w:rPr>
+                                <w:noProof/>
+                              </w:rPr>
+                              <w:fldChar w:fldCharType="end"/>
+                            </w:r>
+                            <w:bookmarkEnd w:id="99"/>
+                            <w:r>
+                              <w:t>: Capture de l'exécution de 2 clients illustrant les fuites lors de l'étape 3</w:t>
+                            </w:r>
                             <w:bookmarkEnd w:id="100"/>
-                            <w:r>
-                              <w:t>: Capture de l'exécution de 2 clients illustrant les fuites lors de l'étape 3</w:t>
-                            </w:r>
-                            <w:bookmarkEnd w:id="101"/>
                           </w:p>
                         </w:txbxContent>
                       </wps:txbx>
@@ -11568,24 +11540,37 @@
                           <w:noProof/>
                         </w:rPr>
                       </w:pPr>
-                      <w:bookmarkStart w:id="102" w:name="_Ref3470175"/>
-                      <w:bookmarkStart w:id="103" w:name="_Toc3470389"/>
+                      <w:bookmarkStart w:id="101" w:name="_Ref3470175"/>
+                      <w:bookmarkStart w:id="102" w:name="_Toc3471018"/>
                       <w:r>
                         <w:t xml:space="preserve">Figure </w:t>
                       </w:r>
-                      <w:fldSimple w:instr=" SEQ Figure \* ARABIC ">
-                        <w:r>
-                          <w:rPr>
-                            <w:noProof/>
-                          </w:rPr>
-                          <w:t>22</w:t>
-                        </w:r>
-                      </w:fldSimple>
+                      <w:r>
+                        <w:fldChar w:fldCharType="begin"/>
+                      </w:r>
+                      <w:r>
+                        <w:instrText xml:space="preserve"> SEQ Figure \* ARABIC </w:instrText>
+                      </w:r>
+                      <w:r>
+                        <w:fldChar w:fldCharType="separate"/>
+                      </w:r>
+                      <w:r>
+                        <w:rPr>
+                          <w:noProof/>
+                        </w:rPr>
+                        <w:t>22</w:t>
+                      </w:r>
+                      <w:r>
+                        <w:rPr>
+                          <w:noProof/>
+                        </w:rPr>
+                        <w:fldChar w:fldCharType="end"/>
+                      </w:r>
+                      <w:bookmarkEnd w:id="101"/>
+                      <w:r>
+                        <w:t>: Capture de l'exécution de 2 clients illustrant les fuites lors de l'étape 3</w:t>
+                      </w:r>
                       <w:bookmarkEnd w:id="102"/>
-                      <w:r>
-                        <w:t>: Capture de l'exécution de 2 clients illustrant les fuites lors de l'étape 3</w:t>
-                      </w:r>
-                      <w:bookmarkEnd w:id="103"/>
                     </w:p>
                   </w:txbxContent>
                 </v:textbox>
@@ -11620,7 +11605,25 @@
         <w:fldChar w:fldCharType="end"/>
       </w:r>
       <w:r>
-        <w:t xml:space="preserve"> que lorsque deux personnages s’affrontent, l’attaquant comme l’attaqué peuvent fuir en appuyant sur « Entré », comme il leur est indiqué. Nous voyons dans les deux cas que les deux combattant sont bien notifié des fuites.</w:t>
+        <w:t xml:space="preserve"> que lorsque deux personnages s’affrontent, l’attaquant comme l’attaqu</w:t>
+      </w:r>
+      <w:r>
+        <w:t>é</w:t>
+      </w:r>
+      <w:r>
+        <w:t xml:space="preserve"> peuvent fuir en appuyant sur « Entré », comme il leur est indiqué. Nous voyons dans les deux cas que les deux combattant</w:t>
+      </w:r>
+      <w:r>
+        <w:t>s</w:t>
+      </w:r>
+      <w:r>
+        <w:t xml:space="preserve"> sont bien notifié</w:t>
+      </w:r>
+      <w:r>
+        <w:t>s</w:t>
+      </w:r>
+      <w:r>
+        <w:t xml:space="preserve"> des fuites.</w:t>
       </w:r>
       <w:r>
         <w:br w:type="page"/>
@@ -11630,12 +11633,12 @@
       <w:pPr>
         <w:pStyle w:val="Titre1"/>
       </w:pPr>
-      <w:bookmarkStart w:id="104" w:name="_Toc3470412"/>
+      <w:bookmarkStart w:id="103" w:name="_Toc3471041"/>
       <w:r>
         <w:lastRenderedPageBreak/>
         <w:t>Table des illustrations</w:t>
       </w:r>
-      <w:bookmarkEnd w:id="104"/>
+      <w:bookmarkEnd w:id="103"/>
     </w:p>
     <w:p>
       <w:pPr>
@@ -11673,7 +11676,7 @@
         </w:rPr>
         <w:fldChar w:fldCharType="separate"/>
       </w:r>
-      <w:hyperlink r:id="rId45" w:anchor="_Toc3470368" w:history="1">
+      <w:hyperlink r:id="rId45" w:anchor="_Toc3470997" w:history="1">
         <w:r>
           <w:rPr>
             <w:rStyle w:val="Lienhypertexte"/>
@@ -11700,7 +11703,7 @@
             <w:noProof/>
             <w:webHidden/>
           </w:rPr>
-          <w:instrText xml:space="preserve"> PAGEREF _Toc3470368 \h </w:instrText>
+          <w:instrText xml:space="preserve"> PAGEREF _Toc3470997 \h </w:instrText>
         </w:r>
         <w:r>
           <w:rPr>
@@ -11743,7 +11746,7 @@
           <w:lang w:eastAsia="fr-FR"/>
         </w:rPr>
       </w:pPr>
-      <w:hyperlink r:id="rId46" w:anchor="_Toc3470369" w:history="1">
+      <w:hyperlink r:id="rId46" w:anchor="_Toc3470998" w:history="1">
         <w:r>
           <w:rPr>
             <w:rStyle w:val="Lienhypertexte"/>
@@ -11770,7 +11773,7 @@
             <w:noProof/>
             <w:webHidden/>
           </w:rPr>
-          <w:instrText xml:space="preserve"> PAGEREF _Toc3470369 \h </w:instrText>
+          <w:instrText xml:space="preserve"> PAGEREF _Toc3470998 \h </w:instrText>
         </w:r>
         <w:r>
           <w:rPr>
@@ -11813,7 +11816,7 @@
           <w:lang w:eastAsia="fr-FR"/>
         </w:rPr>
       </w:pPr>
-      <w:hyperlink r:id="rId47" w:anchor="_Toc3470370" w:history="1">
+      <w:hyperlink r:id="rId47" w:anchor="_Toc3470999" w:history="1">
         <w:r>
           <w:rPr>
             <w:rStyle w:val="Lienhypertexte"/>
@@ -11840,7 +11843,7 @@
             <w:noProof/>
             <w:webHidden/>
           </w:rPr>
-          <w:instrText xml:space="preserve"> PAGEREF _Toc3470370 \h </w:instrText>
+          <w:instrText xml:space="preserve"> PAGEREF _Toc3470999 \h </w:instrText>
         </w:r>
         <w:r>
           <w:rPr>
@@ -11883,7 +11886,7 @@
           <w:lang w:eastAsia="fr-FR"/>
         </w:rPr>
       </w:pPr>
-      <w:hyperlink r:id="rId48" w:anchor="_Toc3470371" w:history="1">
+      <w:hyperlink r:id="rId48" w:anchor="_Toc3471000" w:history="1">
         <w:r>
           <w:rPr>
             <w:rStyle w:val="Lienhypertexte"/>
@@ -11910,7 +11913,7 @@
             <w:noProof/>
             <w:webHidden/>
           </w:rPr>
-          <w:instrText xml:space="preserve"> PAGEREF _Toc3470371 \h </w:instrText>
+          <w:instrText xml:space="preserve"> PAGEREF _Toc3471000 \h </w:instrText>
         </w:r>
         <w:r>
           <w:rPr>
@@ -11953,7 +11956,7 @@
           <w:lang w:eastAsia="fr-FR"/>
         </w:rPr>
       </w:pPr>
-      <w:hyperlink r:id="rId49" w:anchor="_Toc3470372" w:history="1">
+      <w:hyperlink r:id="rId49" w:anchor="_Toc3471001" w:history="1">
         <w:r>
           <w:rPr>
             <w:rStyle w:val="Lienhypertexte"/>
@@ -11980,7 +11983,7 @@
             <w:noProof/>
             <w:webHidden/>
           </w:rPr>
-          <w:instrText xml:space="preserve"> PAGEREF _Toc3470372 \h </w:instrText>
+          <w:instrText xml:space="preserve"> PAGEREF _Toc3471001 \h </w:instrText>
         </w:r>
         <w:r>
           <w:rPr>
@@ -12023,7 +12026,7 @@
           <w:lang w:eastAsia="fr-FR"/>
         </w:rPr>
       </w:pPr>
-      <w:hyperlink r:id="rId50" w:anchor="_Toc3470373" w:history="1">
+      <w:hyperlink r:id="rId50" w:anchor="_Toc3471002" w:history="1">
         <w:r>
           <w:rPr>
             <w:rStyle w:val="Lienhypertexte"/>
@@ -12050,7 +12053,7 @@
             <w:noProof/>
             <w:webHidden/>
           </w:rPr>
-          <w:instrText xml:space="preserve"> PAGEREF _Toc3470373 \h </w:instrText>
+          <w:instrText xml:space="preserve"> PAGEREF _Toc3471002 \h </w:instrText>
         </w:r>
         <w:r>
           <w:rPr>
@@ -12093,7 +12096,7 @@
           <w:lang w:eastAsia="fr-FR"/>
         </w:rPr>
       </w:pPr>
-      <w:hyperlink r:id="rId51" w:anchor="_Toc3470374" w:history="1">
+      <w:hyperlink r:id="rId51" w:anchor="_Toc3471003" w:history="1">
         <w:r>
           <w:rPr>
             <w:rStyle w:val="Lienhypertexte"/>
@@ -12120,7 +12123,7 @@
             <w:noProof/>
             <w:webHidden/>
           </w:rPr>
-          <w:instrText xml:space="preserve"> PAGEREF _Toc3470374 \h </w:instrText>
+          <w:instrText xml:space="preserve"> PAGEREF _Toc3471003 \h </w:instrText>
         </w:r>
         <w:r>
           <w:rPr>
@@ -12163,7 +12166,7 @@
           <w:lang w:eastAsia="fr-FR"/>
         </w:rPr>
       </w:pPr>
-      <w:hyperlink r:id="rId52" w:anchor="_Toc3470375" w:history="1">
+      <w:hyperlink r:id="rId52" w:anchor="_Toc3471004" w:history="1">
         <w:r>
           <w:rPr>
             <w:rStyle w:val="Lienhypertexte"/>
@@ -12190,7 +12193,7 @@
             <w:noProof/>
             <w:webHidden/>
           </w:rPr>
-          <w:instrText xml:space="preserve"> PAGEREF _Toc3470375 \h </w:instrText>
+          <w:instrText xml:space="preserve"> PAGEREF _Toc3471004 \h </w:instrText>
         </w:r>
         <w:r>
           <w:rPr>
@@ -12233,7 +12236,7 @@
           <w:lang w:eastAsia="fr-FR"/>
         </w:rPr>
       </w:pPr>
-      <w:hyperlink r:id="rId53" w:anchor="_Toc3470376" w:history="1">
+      <w:hyperlink r:id="rId53" w:anchor="_Toc3471005" w:history="1">
         <w:r>
           <w:rPr>
             <w:rStyle w:val="Lienhypertexte"/>
@@ -12260,7 +12263,7 @@
             <w:noProof/>
             <w:webHidden/>
           </w:rPr>
-          <w:instrText xml:space="preserve"> PAGEREF _Toc3470376 \h </w:instrText>
+          <w:instrText xml:space="preserve"> PAGEREF _Toc3471005 \h </w:instrText>
         </w:r>
         <w:r>
           <w:rPr>
@@ -12303,7 +12306,7 @@
           <w:lang w:eastAsia="fr-FR"/>
         </w:rPr>
       </w:pPr>
-      <w:hyperlink r:id="rId54" w:anchor="_Toc3470377" w:history="1">
+      <w:hyperlink r:id="rId54" w:anchor="_Toc3471006" w:history="1">
         <w:r>
           <w:rPr>
             <w:rStyle w:val="Lienhypertexte"/>
@@ -12330,7 +12333,7 @@
             <w:noProof/>
             <w:webHidden/>
           </w:rPr>
-          <w:instrText xml:space="preserve"> PAGEREF _Toc3470377 \h </w:instrText>
+          <w:instrText xml:space="preserve"> PAGEREF _Toc3471006 \h </w:instrText>
         </w:r>
         <w:r>
           <w:rPr>
@@ -12373,7 +12376,7 @@
           <w:lang w:eastAsia="fr-FR"/>
         </w:rPr>
       </w:pPr>
-      <w:hyperlink r:id="rId55" w:anchor="_Toc3470378" w:history="1">
+      <w:hyperlink r:id="rId55" w:anchor="_Toc3471007" w:history="1">
         <w:r>
           <w:rPr>
             <w:rStyle w:val="Lienhypertexte"/>
@@ -12400,7 +12403,7 @@
             <w:noProof/>
             <w:webHidden/>
           </w:rPr>
-          <w:instrText xml:space="preserve"> PAGEREF _Toc3470378 \h </w:instrText>
+          <w:instrText xml:space="preserve"> PAGEREF _Toc3471007 \h </w:instrText>
         </w:r>
         <w:r>
           <w:rPr>
@@ -12443,7 +12446,7 @@
           <w:lang w:eastAsia="fr-FR"/>
         </w:rPr>
       </w:pPr>
-      <w:hyperlink r:id="rId56" w:anchor="_Toc3470379" w:history="1">
+      <w:hyperlink r:id="rId56" w:anchor="_Toc3471008" w:history="1">
         <w:r>
           <w:rPr>
             <w:rStyle w:val="Lienhypertexte"/>
@@ -12470,7 +12473,7 @@
             <w:noProof/>
             <w:webHidden/>
           </w:rPr>
-          <w:instrText xml:space="preserve"> PAGEREF _Toc3470379 \h </w:instrText>
+          <w:instrText xml:space="preserve"> PAGEREF _Toc3471008 \h </w:instrText>
         </w:r>
         <w:r>
           <w:rPr>
@@ -12513,7 +12516,7 @@
           <w:lang w:eastAsia="fr-FR"/>
         </w:rPr>
       </w:pPr>
-      <w:hyperlink r:id="rId57" w:anchor="_Toc3470380" w:history="1">
+      <w:hyperlink r:id="rId57" w:anchor="_Toc3471009" w:history="1">
         <w:r>
           <w:rPr>
             <w:rStyle w:val="Lienhypertexte"/>
@@ -12540,7 +12543,7 @@
             <w:noProof/>
             <w:webHidden/>
           </w:rPr>
-          <w:instrText xml:space="preserve"> PAGEREF _Toc3470380 \h </w:instrText>
+          <w:instrText xml:space="preserve"> PAGEREF _Toc3471009 \h </w:instrText>
         </w:r>
         <w:r>
           <w:rPr>
@@ -12583,7 +12586,7 @@
           <w:lang w:eastAsia="fr-FR"/>
         </w:rPr>
       </w:pPr>
-      <w:hyperlink r:id="rId58" w:anchor="_Toc3470381" w:history="1">
+      <w:hyperlink r:id="rId58" w:anchor="_Toc3471010" w:history="1">
         <w:r>
           <w:rPr>
             <w:rStyle w:val="Lienhypertexte"/>
@@ -12610,7 +12613,7 @@
             <w:noProof/>
             <w:webHidden/>
           </w:rPr>
-          <w:instrText xml:space="preserve"> PAGEREF _Toc3470381 \h </w:instrText>
+          <w:instrText xml:space="preserve"> PAGEREF _Toc3471010 \h </w:instrText>
         </w:r>
         <w:r>
           <w:rPr>
@@ -12653,7 +12656,7 @@
           <w:lang w:eastAsia="fr-FR"/>
         </w:rPr>
       </w:pPr>
-      <w:hyperlink r:id="rId59" w:anchor="_Toc3470382" w:history="1">
+      <w:hyperlink r:id="rId59" w:anchor="_Toc3471011" w:history="1">
         <w:r>
           <w:rPr>
             <w:rStyle w:val="Lienhypertexte"/>
@@ -12680,7 +12683,7 @@
             <w:noProof/>
             <w:webHidden/>
           </w:rPr>
-          <w:instrText xml:space="preserve"> PAGEREF _Toc3470382 \h </w:instrText>
+          <w:instrText xml:space="preserve"> PAGEREF _Toc3471011 \h </w:instrText>
         </w:r>
         <w:r>
           <w:rPr>
@@ -12723,7 +12726,7 @@
           <w:lang w:eastAsia="fr-FR"/>
         </w:rPr>
       </w:pPr>
-      <w:hyperlink r:id="rId60" w:anchor="_Toc3470383" w:history="1">
+      <w:hyperlink r:id="rId60" w:anchor="_Toc3471012" w:history="1">
         <w:r>
           <w:rPr>
             <w:rStyle w:val="Lienhypertexte"/>
@@ -12750,7 +12753,7 @@
             <w:noProof/>
             <w:webHidden/>
           </w:rPr>
-          <w:instrText xml:space="preserve"> PAGEREF _Toc3470383 \h </w:instrText>
+          <w:instrText xml:space="preserve"> PAGEREF _Toc3471012 \h </w:instrText>
         </w:r>
         <w:r>
           <w:rPr>
@@ -12793,7 +12796,7 @@
           <w:lang w:eastAsia="fr-FR"/>
         </w:rPr>
       </w:pPr>
-      <w:hyperlink r:id="rId61" w:anchor="_Toc3470384" w:history="1">
+      <w:hyperlink r:id="rId61" w:anchor="_Toc3471013" w:history="1">
         <w:r>
           <w:rPr>
             <w:rStyle w:val="Lienhypertexte"/>
@@ -12820,7 +12823,7 @@
             <w:noProof/>
             <w:webHidden/>
           </w:rPr>
-          <w:instrText xml:space="preserve"> PAGEREF _Toc3470384 \h </w:instrText>
+          <w:instrText xml:space="preserve"> PAGEREF _Toc3471013 \h </w:instrText>
         </w:r>
         <w:r>
           <w:rPr>
@@ -12863,7 +12866,7 @@
           <w:lang w:eastAsia="fr-FR"/>
         </w:rPr>
       </w:pPr>
-      <w:hyperlink r:id="rId62" w:anchor="_Toc3470385" w:history="1">
+      <w:hyperlink r:id="rId62" w:anchor="_Toc3471014" w:history="1">
         <w:r>
           <w:rPr>
             <w:rStyle w:val="Lienhypertexte"/>
@@ -12890,7 +12893,7 @@
             <w:noProof/>
             <w:webHidden/>
           </w:rPr>
-          <w:instrText xml:space="preserve"> PAGEREF _Toc3470385 \h </w:instrText>
+          <w:instrText xml:space="preserve"> PAGEREF _Toc3471014 \h </w:instrText>
         </w:r>
         <w:r>
           <w:rPr>
@@ -12933,7 +12936,7 @@
           <w:lang w:eastAsia="fr-FR"/>
         </w:rPr>
       </w:pPr>
-      <w:hyperlink r:id="rId63" w:anchor="_Toc3470386" w:history="1">
+      <w:hyperlink r:id="rId63" w:anchor="_Toc3471015" w:history="1">
         <w:r>
           <w:rPr>
             <w:rStyle w:val="Lienhypertexte"/>
@@ -12960,7 +12963,7 @@
             <w:noProof/>
             <w:webHidden/>
           </w:rPr>
-          <w:instrText xml:space="preserve"> PAGEREF _Toc3470386 \h </w:instrText>
+          <w:instrText xml:space="preserve"> PAGEREF _Toc3471015 \h </w:instrText>
         </w:r>
         <w:r>
           <w:rPr>
@@ -13003,7 +13006,7 @@
           <w:lang w:eastAsia="fr-FR"/>
         </w:rPr>
       </w:pPr>
-      <w:hyperlink r:id="rId64" w:anchor="_Toc3470387" w:history="1">
+      <w:hyperlink r:id="rId64" w:anchor="_Toc3471016" w:history="1">
         <w:r>
           <w:rPr>
             <w:rStyle w:val="Lienhypertexte"/>
@@ -13030,7 +13033,7 @@
             <w:noProof/>
             <w:webHidden/>
           </w:rPr>
-          <w:instrText xml:space="preserve"> PAGEREF _Toc3470387 \h </w:instrText>
+          <w:instrText xml:space="preserve"> PAGEREF _Toc3471016 \h </w:instrText>
         </w:r>
         <w:r>
           <w:rPr>
@@ -13073,7 +13076,7 @@
           <w:lang w:eastAsia="fr-FR"/>
         </w:rPr>
       </w:pPr>
-      <w:hyperlink r:id="rId65" w:anchor="_Toc3470388" w:history="1">
+      <w:hyperlink r:id="rId65" w:anchor="_Toc3471017" w:history="1">
         <w:r>
           <w:rPr>
             <w:rStyle w:val="Lienhypertexte"/>
@@ -13100,7 +13103,7 @@
             <w:noProof/>
             <w:webHidden/>
           </w:rPr>
-          <w:instrText xml:space="preserve"> PAGEREF _Toc3470388 \h </w:instrText>
+          <w:instrText xml:space="preserve"> PAGEREF _Toc3471017 \h </w:instrText>
         </w:r>
         <w:r>
           <w:rPr>
@@ -13143,7 +13146,7 @@
           <w:lang w:eastAsia="fr-FR"/>
         </w:rPr>
       </w:pPr>
-      <w:hyperlink r:id="rId66" w:anchor="_Toc3470389" w:history="1">
+      <w:hyperlink r:id="rId66" w:anchor="_Toc3471018" w:history="1">
         <w:r>
           <w:rPr>
             <w:rStyle w:val="Lienhypertexte"/>
@@ -13170,7 +13173,7 @@
             <w:noProof/>
             <w:webHidden/>
           </w:rPr>
-          <w:instrText xml:space="preserve"> PAGEREF _Toc3470389 \h </w:instrText>
+          <w:instrText xml:space="preserve"> PAGEREF _Toc3471018 \h </w:instrText>
         </w:r>
         <w:r>
           <w:rPr>
@@ -13220,7 +13223,10 @@
     </w:p>
     <w:p/>
     <w:p/>
-    <w:p/>
+    <w:p>
+      <w:bookmarkStart w:id="104" w:name="_GoBack"/>
+      <w:bookmarkEnd w:id="104"/>
+    </w:p>
     <w:sectPr>
       <w:headerReference w:type="even" r:id="rId67"/>
       <w:headerReference w:type="default" r:id="rId68"/>
@@ -13296,6 +13302,7 @@
           <w:calendar w:val="gregorian"/>
         </w:date>
       </w:sdtPr>
+      <w:sdtEndPr/>
       <w:sdtContent>
         <w:r>
           <w:t>18/03/2019</w:t>
@@ -13316,6 +13323,7 @@
         <w:dataBinding w:prefixMappings="xmlns:ns0='http://purl.org/dc/elements/1.1/' xmlns:ns1='http://schemas.openxmlformats.org/package/2006/metadata/core-properties' " w:xpath="/ns1:coreProperties[1]/ns0:subject[1]" w:storeItemID="{6C3C8BC8-F283-45AE-878A-BAB7291924A1}"/>
         <w:text/>
       </w:sdtPr>
+      <w:sdtEndPr/>
       <w:sdtContent>
         <w:r>
           <w:t>Projet Multi-User Dungeon</w:t>
@@ -14889,6 +14897,7 @@
     <w:rsid w:val="00832BCF"/>
     <w:rsid w:val="00834CF7"/>
     <w:rsid w:val="0091151A"/>
+    <w:rsid w:val="00AE2698"/>
     <w:rsid w:val="00C3451E"/>
     <w:rsid w:val="00D55AA0"/>
     <w:rsid w:val="00DD0BE9"/>
@@ -15698,7 +15707,7 @@
 </file>
 
 <file path=customXml/itemProps2.xml><?xml version="1.0" encoding="utf-8"?>
-<ds:datastoreItem xmlns:ds="http://schemas.openxmlformats.org/officeDocument/2006/customXml" ds:itemID="{EAA43E2C-34D7-4625-BCEA-CAF008FF70C4}">
+<ds:datastoreItem xmlns:ds="http://schemas.openxmlformats.org/officeDocument/2006/customXml" ds:itemID="{86664399-9295-4F94-9C19-E127558BF758}">
   <ds:schemaRefs>
     <ds:schemaRef ds:uri="http://schemas.openxmlformats.org/officeDocument/2006/bibliography"/>
   </ds:schemaRefs>

</xml_diff>